<commit_message>
Addes Some Files Related to SDR based 4G Setup
</commit_message>
<xml_diff>
--- a/SDR based 4G Setup/Steps.docx
+++ b/SDR based 4G Setup/Steps.docx
@@ -630,23 +630,7 @@
           <w:sz w:val="24"/>
           <w:szCs w:val="24"/>
         </w:rPr>
-        <w:t xml:space="preserve">Wait for the installation to </w:t>
-      </w:r>
-      <w:proofErr w:type="gramStart"/>
-      <w:r>
-        <w:rPr>
-          <w:sz w:val="24"/>
-          <w:szCs w:val="24"/>
-        </w:rPr>
-        <w:t>complete</w:t>
-      </w:r>
-      <w:proofErr w:type="gramEnd"/>
-      <w:r>
-        <w:rPr>
-          <w:sz w:val="24"/>
-          <w:szCs w:val="24"/>
-        </w:rPr>
-        <w:t xml:space="preserve">. Once it's done, you can verify the installation by checking the </w:t>
+        <w:t xml:space="preserve">Wait for the installation to complete. Once it's done, you can verify the installation by checking the </w:t>
       </w:r>
       <w:proofErr w:type="spellStart"/>
       <w:r>
@@ -1696,21 +1680,12 @@
           <w:szCs w:val="24"/>
         </w:rPr>
       </w:pPr>
-      <w:proofErr w:type="gramStart"/>
-      <w:r>
-        <w:rPr>
-          <w:sz w:val="24"/>
-          <w:szCs w:val="24"/>
-        </w:rPr>
-        <w:t>you</w:t>
-      </w:r>
-      <w:proofErr w:type="gramEnd"/>
-      <w:r>
-        <w:rPr>
-          <w:sz w:val="24"/>
-          <w:szCs w:val="24"/>
-        </w:rPr>
-        <w:t xml:space="preserve"> can use the pkg-config command-line tool to check the presence of the </w:t>
+      <w:r>
+        <w:rPr>
+          <w:sz w:val="24"/>
+          <w:szCs w:val="24"/>
+        </w:rPr>
+        <w:t xml:space="preserve">you can use the pkg-config command-line tool to check the presence of the </w:t>
       </w:r>
       <w:proofErr w:type="spellStart"/>
       <w:r>
@@ -2126,23 +2101,7 @@
           <w:sz w:val="24"/>
           <w:szCs w:val="24"/>
         </w:rPr>
-        <w:t xml:space="preserve">Wait for the installation to </w:t>
-      </w:r>
-      <w:proofErr w:type="gramStart"/>
-      <w:r>
-        <w:rPr>
-          <w:sz w:val="24"/>
-          <w:szCs w:val="24"/>
-        </w:rPr>
-        <w:t>complete</w:t>
-      </w:r>
-      <w:proofErr w:type="gramEnd"/>
-      <w:r>
-        <w:rPr>
-          <w:sz w:val="24"/>
-          <w:szCs w:val="24"/>
-        </w:rPr>
-        <w:t xml:space="preserve">. Once it's done, you can start using </w:t>
+        <w:t xml:space="preserve">Wait for the installation to complete. Once it's done, you can start using </w:t>
       </w:r>
       <w:proofErr w:type="spellStart"/>
       <w:r>
@@ -7638,6 +7597,292 @@
           <w:shd w:val="clear" w:color="auto" w:fill="FCFCFC"/>
         </w:rPr>
       </w:pPr>
+      <w:r>
+        <w:rPr>
+          <w:rFonts w:cstheme="minorHAnsi"/>
+          <w:color w:val="404040"/>
+          <w:sz w:val="24"/>
+          <w:szCs w:val="24"/>
+          <w:shd w:val="clear" w:color="auto" w:fill="FCFCFC"/>
+        </w:rPr>
+        <w:t xml:space="preserve"># You need to add a line in the </w:t>
+      </w:r>
+      <w:proofErr w:type="spellStart"/>
+      <w:r>
+        <w:rPr>
+          <w:rFonts w:cstheme="minorHAnsi"/>
+          <w:color w:val="404040"/>
+          <w:sz w:val="24"/>
+          <w:szCs w:val="24"/>
+          <w:shd w:val="clear" w:color="auto" w:fill="FCFCFC"/>
+        </w:rPr>
+        <w:t>user_db.csv</w:t>
+      </w:r>
+      <w:proofErr w:type="spellEnd"/>
+      <w:r>
+        <w:rPr>
+          <w:rFonts w:cstheme="minorHAnsi"/>
+          <w:color w:val="404040"/>
+          <w:sz w:val="24"/>
+          <w:szCs w:val="24"/>
+          <w:shd w:val="clear" w:color="auto" w:fill="FCFCFC"/>
+        </w:rPr>
+        <w:t xml:space="preserve"> file to specify our UE. Refer the UE-Info text file for that.</w:t>
+      </w:r>
+    </w:p>
+    <w:p>
+      <w:pPr>
+        <w:tabs>
+          <w:tab w:val="center" w:pos="4680"/>
+        </w:tabs>
+        <w:rPr>
+          <w:rFonts w:cstheme="minorHAnsi"/>
+          <w:color w:val="404040"/>
+          <w:sz w:val="24"/>
+          <w:szCs w:val="24"/>
+          <w:shd w:val="clear" w:color="auto" w:fill="FCFCFC"/>
+        </w:rPr>
+      </w:pPr>
+      <w:r>
+        <w:rPr>
+          <w:rFonts w:cstheme="minorHAnsi"/>
+          <w:color w:val="404040"/>
+          <w:sz w:val="24"/>
+          <w:szCs w:val="24"/>
+          <w:shd w:val="clear" w:color="auto" w:fill="FCFCFC"/>
+        </w:rPr>
+        <w:t>These are the fields that you need to specifically change. Keep others as it is.</w:t>
+      </w:r>
+    </w:p>
+    <w:p>
+      <w:pPr>
+        <w:tabs>
+          <w:tab w:val="center" w:pos="4680"/>
+        </w:tabs>
+        <w:rPr>
+          <w:rFonts w:cstheme="minorHAnsi"/>
+          <w:color w:val="404040"/>
+          <w:sz w:val="24"/>
+          <w:szCs w:val="24"/>
+          <w:shd w:val="clear" w:color="auto" w:fill="FCFCFC"/>
+        </w:rPr>
+      </w:pPr>
+      <w:r>
+        <w:rPr>
+          <w:rFonts w:cstheme="minorHAnsi"/>
+          <w:color w:val="404040"/>
+          <w:sz w:val="24"/>
+          <w:szCs w:val="24"/>
+          <w:shd w:val="clear" w:color="auto" w:fill="FCFCFC"/>
+        </w:rPr>
+        <w:t>IMSI: '413171000000001'</w:t>
+      </w:r>
+    </w:p>
+    <w:p>
+      <w:pPr>
+        <w:tabs>
+          <w:tab w:val="center" w:pos="4680"/>
+        </w:tabs>
+        <w:rPr>
+          <w:rFonts w:cstheme="minorHAnsi"/>
+          <w:color w:val="404040"/>
+          <w:sz w:val="24"/>
+          <w:szCs w:val="24"/>
+          <w:shd w:val="clear" w:color="auto" w:fill="FCFCFC"/>
+        </w:rPr>
+      </w:pPr>
+      <w:r>
+        <w:rPr>
+          <w:rFonts w:cstheme="minorHAnsi"/>
+          <w:color w:val="404040"/>
+          <w:sz w:val="24"/>
+          <w:szCs w:val="24"/>
+          <w:shd w:val="clear" w:color="auto" w:fill="FCFCFC"/>
+        </w:rPr>
+        <w:t>Key: '12345678901234567890123456789012'</w:t>
+      </w:r>
+    </w:p>
+    <w:p>
+      <w:pPr>
+        <w:tabs>
+          <w:tab w:val="center" w:pos="4680"/>
+        </w:tabs>
+        <w:rPr>
+          <w:rFonts w:cstheme="minorHAnsi"/>
+          <w:color w:val="404040"/>
+          <w:sz w:val="24"/>
+          <w:szCs w:val="24"/>
+          <w:shd w:val="clear" w:color="auto" w:fill="FCFCFC"/>
+        </w:rPr>
+      </w:pPr>
+      <w:proofErr w:type="spellStart"/>
+      <w:r>
+        <w:rPr>
+          <w:rFonts w:cstheme="minorHAnsi"/>
+          <w:color w:val="404040"/>
+          <w:sz w:val="24"/>
+          <w:szCs w:val="24"/>
+          <w:shd w:val="clear" w:color="auto" w:fill="FCFCFC"/>
+        </w:rPr>
+        <w:t>Opc</w:t>
+      </w:r>
+      <w:proofErr w:type="spellEnd"/>
+      <w:r>
+        <w:rPr>
+          <w:rFonts w:cstheme="minorHAnsi"/>
+          <w:color w:val="404040"/>
+          <w:sz w:val="24"/>
+          <w:szCs w:val="24"/>
+          <w:shd w:val="clear" w:color="auto" w:fill="FCFCFC"/>
+        </w:rPr>
+        <w:t>: '23456789012345678901234567890123'</w:t>
+      </w:r>
+    </w:p>
+    <w:p>
+      <w:pPr>
+        <w:tabs>
+          <w:tab w:val="center" w:pos="4680"/>
+        </w:tabs>
+        <w:rPr>
+          <w:rFonts w:cstheme="minorHAnsi"/>
+          <w:color w:val="404040"/>
+          <w:sz w:val="24"/>
+          <w:szCs w:val="24"/>
+          <w:shd w:val="clear" w:color="auto" w:fill="FCFCFC"/>
+        </w:rPr>
+      </w:pPr>
+      <w:r>
+        <w:rPr>
+          <w:rFonts w:cstheme="minorHAnsi"/>
+          <w:color w:val="404040"/>
+          <w:sz w:val="24"/>
+          <w:szCs w:val="24"/>
+          <w:shd w:val="clear" w:color="auto" w:fill="FCFCFC"/>
+        </w:rPr>
+        <w:t>SQN:</w:t>
+      </w:r>
+      <w:r>
+        <w:rPr>
+          <w:rFonts w:cstheme="minorHAnsi"/>
+          <w:color w:val="404040"/>
+          <w:sz w:val="24"/>
+          <w:szCs w:val="24"/>
+          <w:shd w:val="clear" w:color="auto" w:fill="FCFCFC"/>
+        </w:rPr>
+        <w:t xml:space="preserve"> ‘</w:t>
+      </w:r>
+      <w:r>
+        <w:rPr>
+          <w:rFonts w:cstheme="minorHAnsi"/>
+          <w:color w:val="404040"/>
+          <w:sz w:val="24"/>
+          <w:szCs w:val="24"/>
+          <w:shd w:val="clear" w:color="auto" w:fill="FCFCFC"/>
+        </w:rPr>
+        <w:t>000000001234</w:t>
+      </w:r>
+      <w:r>
+        <w:rPr>
+          <w:rFonts w:cstheme="minorHAnsi"/>
+          <w:color w:val="404040"/>
+          <w:sz w:val="24"/>
+          <w:szCs w:val="24"/>
+          <w:shd w:val="clear" w:color="auto" w:fill="FCFCFC"/>
+        </w:rPr>
+        <w:t>’</w:t>
+      </w:r>
+    </w:p>
+    <w:p>
+      <w:pPr>
+        <w:tabs>
+          <w:tab w:val="center" w:pos="4680"/>
+        </w:tabs>
+        <w:rPr>
+          <w:rFonts w:cstheme="minorHAnsi"/>
+          <w:color w:val="404040"/>
+          <w:sz w:val="24"/>
+          <w:szCs w:val="24"/>
+          <w:shd w:val="clear" w:color="auto" w:fill="FCFCFC"/>
+        </w:rPr>
+      </w:pPr>
+      <w:r>
+        <w:rPr>
+          <w:rFonts w:cstheme="minorHAnsi"/>
+          <w:color w:val="404040"/>
+          <w:sz w:val="24"/>
+          <w:szCs w:val="24"/>
+          <w:shd w:val="clear" w:color="auto" w:fill="FCFCFC"/>
+        </w:rPr>
+        <w:t>Final Line</w:t>
+      </w:r>
+    </w:p>
+    <w:p>
+      <w:pPr>
+        <w:tabs>
+          <w:tab w:val="center" w:pos="4680"/>
+        </w:tabs>
+        <w:rPr>
+          <w:rFonts w:cstheme="minorHAnsi"/>
+          <w:b/>
+          <w:bCs/>
+          <w:color w:val="404040"/>
+          <w:sz w:val="24"/>
+          <w:szCs w:val="24"/>
+          <w:shd w:val="clear" w:color="auto" w:fill="FCFCFC"/>
+        </w:rPr>
+      </w:pPr>
+      <w:r>
+        <w:rPr>
+          <w:rFonts w:cstheme="minorHAnsi"/>
+          <w:b/>
+          <w:bCs/>
+          <w:color w:val="404040"/>
+          <w:sz w:val="24"/>
+          <w:szCs w:val="24"/>
+          <w:shd w:val="clear" w:color="auto" w:fill="FCFCFC"/>
+        </w:rPr>
+        <w:t>ue</w:t>
+      </w:r>
+      <w:proofErr w:type="gramStart"/>
+      <w:r>
+        <w:rPr>
+          <w:rFonts w:cstheme="minorHAnsi"/>
+          <w:b/>
+          <w:bCs/>
+          <w:color w:val="404040"/>
+          <w:sz w:val="24"/>
+          <w:szCs w:val="24"/>
+          <w:shd w:val="clear" w:color="auto" w:fill="FCFCFC"/>
+        </w:rPr>
+        <w:t>3,mil</w:t>
+      </w:r>
+      <w:proofErr w:type="gramEnd"/>
+      <w:r>
+        <w:rPr>
+          <w:rFonts w:cstheme="minorHAnsi"/>
+          <w:b/>
+          <w:bCs/>
+          <w:color w:val="404040"/>
+          <w:sz w:val="24"/>
+          <w:szCs w:val="24"/>
+          <w:shd w:val="clear" w:color="auto" w:fill="FCFCFC"/>
+        </w:rPr>
+        <w:t>,413171000000001,12345678901234567890123456789012,opc,23456789012345678901234567890123,9001,000000001234,7,dynamic</w:t>
+      </w:r>
+    </w:p>
+    <w:p>
+      <w:pPr>
+        <w:tabs>
+          <w:tab w:val="center" w:pos="4680"/>
+        </w:tabs>
+        <w:rPr>
+          <w:rFonts w:cstheme="minorHAnsi"/>
+          <w:color w:val="404040"/>
+          <w:sz w:val="24"/>
+          <w:szCs w:val="24"/>
+          <w:shd w:val="clear" w:color="auto" w:fill="FCFCFC"/>
+        </w:rPr>
+      </w:pPr>
     </w:p>
     <w:p>
       <w:pPr>
@@ -8236,7 +8481,18 @@
           <w:szCs w:val="24"/>
           <w:shd w:val="clear" w:color="auto" w:fill="FCFCFC"/>
         </w:rPr>
-        <w:t>Install the necessary Boost libraries: First, ensure that the Boost library version 1.82.0 or compatible version is installed on your system. You can typically install it using a package manager like apt (for Ubuntu/Debian) or yum (for CentOS/RHEL). The package name might be something like "</w:t>
+        <w:t xml:space="preserve">Install the necessary Boost libraries: First, ensure that the Boost library version 1.82.0 or compatible version is installed on your system. You can typically install it using a package </w:t>
+      </w:r>
+      <w:r>
+        <w:rPr>
+          <w:rFonts w:cstheme="minorHAnsi"/>
+          <w:color w:val="404040"/>
+          <w:sz w:val="24"/>
+          <w:szCs w:val="24"/>
+          <w:shd w:val="clear" w:color="auto" w:fill="FCFCFC"/>
+        </w:rPr>
+        <w:lastRenderedPageBreak/>
+        <w:t>manager like apt (for Ubuntu/Debian) or yum (for CentOS/RHEL). The package name might be something like "</w:t>
       </w:r>
       <w:proofErr w:type="spellStart"/>
       <w:r>
@@ -8548,7 +8804,785 @@
           <w:szCs w:val="24"/>
           <w:shd w:val="clear" w:color="auto" w:fill="FCFCFC"/>
         </w:rPr>
+        <w:t xml:space="preserve">3; </w:t>
+      </w:r>
+      <w:r>
+        <w:rPr>
+          <w:rFonts w:cstheme="minorHAnsi"/>
+          <w:color w:val="404040"/>
+          <w:sz w:val="24"/>
+          <w:szCs w:val="24"/>
+          <w:shd w:val="clear" w:color="auto" w:fill="FCFCFC"/>
+        </w:rPr>
+        <w:t>Update the dynamic linker cache: If you have installed the Boost libraries recently, you might need to update the dynamic linker cache. Run the following command as root:</w:t>
+      </w:r>
+    </w:p>
+    <w:p>
+      <w:pPr>
+        <w:tabs>
+          <w:tab w:val="center" w:pos="4680"/>
+        </w:tabs>
+        <w:rPr>
+          <w:rFonts w:cstheme="minorHAnsi"/>
+          <w:color w:val="404040"/>
+          <w:sz w:val="24"/>
+          <w:szCs w:val="24"/>
+          <w:shd w:val="clear" w:color="auto" w:fill="FCFCFC"/>
+        </w:rPr>
+      </w:pPr>
+      <w:proofErr w:type="spellStart"/>
+      <w:r>
+        <w:rPr>
+          <w:rFonts w:cstheme="minorHAnsi"/>
+          <w:color w:val="404040"/>
+          <w:sz w:val="24"/>
+          <w:szCs w:val="24"/>
+          <w:shd w:val="clear" w:color="auto" w:fill="FCFCFC"/>
+        </w:rPr>
+        <w:t>sudo</w:t>
+      </w:r>
+      <w:proofErr w:type="spellEnd"/>
+      <w:r>
+        <w:rPr>
+          <w:rFonts w:cstheme="minorHAnsi"/>
+          <w:color w:val="404040"/>
+          <w:sz w:val="24"/>
+          <w:szCs w:val="24"/>
+          <w:shd w:val="clear" w:color="auto" w:fill="FCFCFC"/>
+        </w:rPr>
+        <w:t xml:space="preserve"> </w:t>
+      </w:r>
+      <w:proofErr w:type="spellStart"/>
+      <w:r>
+        <w:rPr>
+          <w:rFonts w:cstheme="minorHAnsi"/>
+          <w:color w:val="404040"/>
+          <w:sz w:val="24"/>
+          <w:szCs w:val="24"/>
+          <w:shd w:val="clear" w:color="auto" w:fill="FCFCFC"/>
+        </w:rPr>
+        <w:t>ldconfig</w:t>
+      </w:r>
+      <w:proofErr w:type="spellEnd"/>
+    </w:p>
+    <w:p>
+      <w:pPr>
+        <w:tabs>
+          <w:tab w:val="center" w:pos="4680"/>
+        </w:tabs>
+        <w:rPr>
+          <w:rFonts w:cstheme="minorHAnsi"/>
+          <w:color w:val="404040"/>
+          <w:sz w:val="24"/>
+          <w:szCs w:val="24"/>
+          <w:shd w:val="clear" w:color="auto" w:fill="FCFCFC"/>
+        </w:rPr>
+      </w:pPr>
+      <w:r>
+        <w:rPr>
+          <w:rFonts w:cstheme="minorHAnsi"/>
+          <w:color w:val="404040"/>
+          <w:sz w:val="24"/>
+          <w:szCs w:val="24"/>
+          <w:shd w:val="clear" w:color="auto" w:fill="FCFCFC"/>
+        </w:rPr>
+        <w:t>This command refreshes the cache and makes the newly installed libraries available for linking.</w:t>
+      </w:r>
+    </w:p>
+    <w:p>
+      <w:pPr>
+        <w:tabs>
+          <w:tab w:val="center" w:pos="4680"/>
+        </w:tabs>
+        <w:rPr>
+          <w:rFonts w:cstheme="minorHAnsi"/>
+          <w:color w:val="404040"/>
+          <w:sz w:val="24"/>
+          <w:szCs w:val="24"/>
+          <w:shd w:val="clear" w:color="auto" w:fill="FCFCFC"/>
+        </w:rPr>
+      </w:pPr>
+      <w:r>
+        <w:rPr>
+          <w:rFonts w:cstheme="minorHAnsi"/>
+          <w:color w:val="404040"/>
+          <w:sz w:val="24"/>
+          <w:szCs w:val="24"/>
+          <w:shd w:val="clear" w:color="auto" w:fill="FCFCFC"/>
+        </w:rPr>
+        <w:t>After performing these steps, try running "</w:t>
+      </w:r>
+      <w:proofErr w:type="spellStart"/>
+      <w:r>
+        <w:rPr>
+          <w:rFonts w:cstheme="minorHAnsi"/>
+          <w:color w:val="404040"/>
+          <w:sz w:val="24"/>
+          <w:szCs w:val="24"/>
+          <w:shd w:val="clear" w:color="auto" w:fill="FCFCFC"/>
+        </w:rPr>
+        <w:t>sudo</w:t>
+      </w:r>
+      <w:proofErr w:type="spellEnd"/>
+      <w:r>
+        <w:rPr>
+          <w:rFonts w:cstheme="minorHAnsi"/>
+          <w:color w:val="404040"/>
+          <w:sz w:val="24"/>
+          <w:szCs w:val="24"/>
+          <w:shd w:val="clear" w:color="auto" w:fill="FCFCFC"/>
+        </w:rPr>
+        <w:t xml:space="preserve"> </w:t>
+      </w:r>
+      <w:proofErr w:type="spellStart"/>
+      <w:r>
+        <w:rPr>
+          <w:rFonts w:cstheme="minorHAnsi"/>
+          <w:color w:val="404040"/>
+          <w:sz w:val="24"/>
+          <w:szCs w:val="24"/>
+          <w:shd w:val="clear" w:color="auto" w:fill="FCFCFC"/>
+        </w:rPr>
+        <w:t>srsepc</w:t>
+      </w:r>
+      <w:proofErr w:type="spellEnd"/>
+      <w:r>
+        <w:rPr>
+          <w:rFonts w:cstheme="minorHAnsi"/>
+          <w:color w:val="404040"/>
+          <w:sz w:val="24"/>
+          <w:szCs w:val="24"/>
+          <w:shd w:val="clear" w:color="auto" w:fill="FCFCFC"/>
+        </w:rPr>
+        <w:t xml:space="preserve"> </w:t>
+      </w:r>
+      <w:proofErr w:type="spellStart"/>
+      <w:r>
+        <w:rPr>
+          <w:rFonts w:cstheme="minorHAnsi"/>
+          <w:color w:val="404040"/>
+          <w:sz w:val="24"/>
+          <w:szCs w:val="24"/>
+          <w:shd w:val="clear" w:color="auto" w:fill="FCFCFC"/>
+        </w:rPr>
+        <w:t>epc.conf</w:t>
+      </w:r>
+      <w:proofErr w:type="spellEnd"/>
+      <w:r>
+        <w:rPr>
+          <w:rFonts w:cstheme="minorHAnsi"/>
+          <w:color w:val="404040"/>
+          <w:sz w:val="24"/>
+          <w:szCs w:val="24"/>
+          <w:shd w:val="clear" w:color="auto" w:fill="FCFCFC"/>
+        </w:rPr>
+        <w:t>" again. If the error persists, ensure that the Boost Program Options library is correctly installed and that the library file "</w:t>
+      </w:r>
+      <w:proofErr w:type="spellStart"/>
+      <w:r>
+        <w:rPr>
+          <w:rFonts w:cstheme="minorHAnsi"/>
+          <w:color w:val="404040"/>
+          <w:sz w:val="24"/>
+          <w:szCs w:val="24"/>
+          <w:shd w:val="clear" w:color="auto" w:fill="FCFCFC"/>
+        </w:rPr>
+        <w:t>libboost_program_options.so.1.82.0</w:t>
+      </w:r>
+      <w:proofErr w:type="spellEnd"/>
+      <w:r>
+        <w:rPr>
+          <w:rFonts w:cstheme="minorHAnsi"/>
+          <w:color w:val="404040"/>
+          <w:sz w:val="24"/>
+          <w:szCs w:val="24"/>
+          <w:shd w:val="clear" w:color="auto" w:fill="FCFCFC"/>
+        </w:rPr>
+        <w:t>" exists in a directory included in the library search path.</w:t>
+      </w:r>
+    </w:p>
+    <w:p>
+      <w:pPr>
+        <w:tabs>
+          <w:tab w:val="center" w:pos="4680"/>
+        </w:tabs>
+        <w:rPr>
+          <w:rFonts w:cstheme="minorHAnsi"/>
+          <w:color w:val="404040"/>
+          <w:sz w:val="24"/>
+          <w:szCs w:val="24"/>
+          <w:shd w:val="clear" w:color="auto" w:fill="FCFCFC"/>
+        </w:rPr>
+      </w:pPr>
+    </w:p>
+    <w:p>
+      <w:pPr>
+        <w:tabs>
+          <w:tab w:val="center" w:pos="4680"/>
+        </w:tabs>
+        <w:rPr>
+          <w:rFonts w:cstheme="minorHAnsi"/>
+          <w:color w:val="404040"/>
+          <w:sz w:val="24"/>
+          <w:szCs w:val="24"/>
+          <w:shd w:val="clear" w:color="auto" w:fill="FCFCFC"/>
+        </w:rPr>
+      </w:pPr>
+    </w:p>
+    <w:p>
+      <w:pPr>
+        <w:tabs>
+          <w:tab w:val="center" w:pos="4680"/>
+        </w:tabs>
+        <w:rPr>
+          <w:rFonts w:cstheme="minorHAnsi"/>
+          <w:color w:val="404040"/>
+          <w:sz w:val="24"/>
+          <w:szCs w:val="24"/>
+          <w:shd w:val="clear" w:color="auto" w:fill="FCFCFC"/>
+        </w:rPr>
+      </w:pPr>
+    </w:p>
+    <w:p>
+      <w:pPr>
+        <w:tabs>
+          <w:tab w:val="center" w:pos="4680"/>
+        </w:tabs>
+        <w:rPr>
+          <w:rFonts w:cstheme="minorHAnsi"/>
+          <w:color w:val="404040"/>
+          <w:sz w:val="24"/>
+          <w:szCs w:val="24"/>
+          <w:shd w:val="clear" w:color="auto" w:fill="FCFCFC"/>
+        </w:rPr>
+      </w:pPr>
+    </w:p>
+    <w:p>
+      <w:pPr>
+        <w:tabs>
+          <w:tab w:val="center" w:pos="4680"/>
+        </w:tabs>
+        <w:rPr>
+          <w:rFonts w:cstheme="minorHAnsi"/>
+          <w:color w:val="404040"/>
+          <w:sz w:val="24"/>
+          <w:szCs w:val="24"/>
+          <w:shd w:val="clear" w:color="auto" w:fill="FCFCFC"/>
+        </w:rPr>
+      </w:pPr>
+      <w:r>
+        <w:rPr>
+          <w:rFonts w:cstheme="minorHAnsi"/>
+          <w:color w:val="404040"/>
+          <w:sz w:val="24"/>
+          <w:szCs w:val="24"/>
+          <w:shd w:val="clear" w:color="auto" w:fill="FCFCFC"/>
+        </w:rPr>
+        <w:t>How to get the actual directory path where the Boost libraries are installed.</w:t>
+      </w:r>
+    </w:p>
+    <w:p>
+      <w:pPr>
+        <w:tabs>
+          <w:tab w:val="center" w:pos="4680"/>
+        </w:tabs>
+        <w:rPr>
+          <w:rFonts w:cstheme="minorHAnsi"/>
+          <w:color w:val="404040"/>
+          <w:sz w:val="24"/>
+          <w:szCs w:val="24"/>
+          <w:shd w:val="clear" w:color="auto" w:fill="FCFCFC"/>
+        </w:rPr>
+      </w:pPr>
+      <w:proofErr w:type="spellStart"/>
+      <w:r>
+        <w:rPr>
+          <w:rFonts w:cstheme="minorHAnsi"/>
+          <w:color w:val="404040"/>
+          <w:sz w:val="24"/>
+          <w:szCs w:val="24"/>
+          <w:shd w:val="clear" w:color="auto" w:fill="FCFCFC"/>
+        </w:rPr>
+        <w:t>ChatGPT</w:t>
+      </w:r>
+      <w:proofErr w:type="spellEnd"/>
+    </w:p>
+    <w:p>
+      <w:pPr>
+        <w:tabs>
+          <w:tab w:val="center" w:pos="4680"/>
+        </w:tabs>
+        <w:rPr>
+          <w:rFonts w:cstheme="minorHAnsi"/>
+          <w:color w:val="404040"/>
+          <w:sz w:val="24"/>
+          <w:szCs w:val="24"/>
+          <w:shd w:val="clear" w:color="auto" w:fill="FCFCFC"/>
+        </w:rPr>
+      </w:pPr>
+      <w:r>
+        <w:rPr>
+          <w:rFonts w:cstheme="minorHAnsi"/>
+          <w:color w:val="404040"/>
+          <w:sz w:val="24"/>
+          <w:szCs w:val="24"/>
+          <w:shd w:val="clear" w:color="auto" w:fill="FCFCFC"/>
+        </w:rPr>
+        <w:t>To determine the actual directory path where the Boost libraries are installed, you can try the following methods:</w:t>
+      </w:r>
+    </w:p>
+    <w:p>
+      <w:pPr>
+        <w:tabs>
+          <w:tab w:val="center" w:pos="4680"/>
+        </w:tabs>
+        <w:rPr>
+          <w:rFonts w:cstheme="minorHAnsi"/>
+          <w:color w:val="404040"/>
+          <w:sz w:val="24"/>
+          <w:szCs w:val="24"/>
+          <w:shd w:val="clear" w:color="auto" w:fill="FCFCFC"/>
+        </w:rPr>
+      </w:pPr>
+    </w:p>
+    <w:p>
+      <w:pPr>
+        <w:tabs>
+          <w:tab w:val="center" w:pos="4680"/>
+        </w:tabs>
+        <w:rPr>
+          <w:rFonts w:cstheme="minorHAnsi"/>
+          <w:color w:val="404040"/>
+          <w:sz w:val="24"/>
+          <w:szCs w:val="24"/>
+          <w:shd w:val="clear" w:color="auto" w:fill="FCFCFC"/>
+        </w:rPr>
+      </w:pPr>
+      <w:r>
+        <w:rPr>
+          <w:rFonts w:cstheme="minorHAnsi"/>
+          <w:color w:val="404040"/>
+          <w:sz w:val="24"/>
+          <w:szCs w:val="24"/>
+          <w:shd w:val="clear" w:color="auto" w:fill="FCFCFC"/>
+        </w:rPr>
+        <w:t xml:space="preserve">1; </w:t>
+      </w:r>
+      <w:r>
+        <w:rPr>
+          <w:rFonts w:cstheme="minorHAnsi"/>
+          <w:color w:val="404040"/>
+          <w:sz w:val="24"/>
+          <w:szCs w:val="24"/>
+          <w:shd w:val="clear" w:color="auto" w:fill="FCFCFC"/>
+        </w:rPr>
+        <w:t>Package Manager Information: If you installed Boost libraries using a package manager, you can use the package manager's information to find the installation path. For example, on Ubuntu/Debian, you can run the following command to list installed packages related to Boost:</w:t>
+      </w:r>
+    </w:p>
+    <w:p>
+      <w:pPr>
+        <w:tabs>
+          <w:tab w:val="center" w:pos="4680"/>
+        </w:tabs>
+        <w:rPr>
+          <w:rFonts w:cstheme="minorHAnsi"/>
+          <w:color w:val="404040"/>
+          <w:sz w:val="24"/>
+          <w:szCs w:val="24"/>
+          <w:shd w:val="clear" w:color="auto" w:fill="FCFCFC"/>
+        </w:rPr>
+      </w:pPr>
+      <w:proofErr w:type="spellStart"/>
+      <w:r>
+        <w:rPr>
+          <w:rFonts w:cstheme="minorHAnsi"/>
+          <w:color w:val="404040"/>
+          <w:sz w:val="24"/>
+          <w:szCs w:val="24"/>
+          <w:shd w:val="clear" w:color="auto" w:fill="FCFCFC"/>
+        </w:rPr>
+        <w:t>dpkg</w:t>
+      </w:r>
+      <w:proofErr w:type="spellEnd"/>
+      <w:r>
+        <w:rPr>
+          <w:rFonts w:cstheme="minorHAnsi"/>
+          <w:color w:val="404040"/>
+          <w:sz w:val="24"/>
+          <w:szCs w:val="24"/>
+          <w:shd w:val="clear" w:color="auto" w:fill="FCFCFC"/>
+        </w:rPr>
+        <w:t xml:space="preserve"> -l | grep </w:t>
+      </w:r>
+      <w:proofErr w:type="spellStart"/>
+      <w:r>
+        <w:rPr>
+          <w:rFonts w:cstheme="minorHAnsi"/>
+          <w:color w:val="404040"/>
+          <w:sz w:val="24"/>
+          <w:szCs w:val="24"/>
+          <w:shd w:val="clear" w:color="auto" w:fill="FCFCFC"/>
+        </w:rPr>
+        <w:t>libboost</w:t>
+      </w:r>
+      <w:proofErr w:type="spellEnd"/>
+    </w:p>
+    <w:p>
+      <w:pPr>
+        <w:tabs>
+          <w:tab w:val="center" w:pos="4680"/>
+        </w:tabs>
+        <w:rPr>
+          <w:rFonts w:cstheme="minorHAnsi"/>
+          <w:color w:val="404040"/>
+          <w:sz w:val="24"/>
+          <w:szCs w:val="24"/>
+          <w:shd w:val="clear" w:color="auto" w:fill="FCFCFC"/>
+        </w:rPr>
+      </w:pPr>
+      <w:r>
+        <w:rPr>
+          <w:rFonts w:cstheme="minorHAnsi"/>
+          <w:color w:val="404040"/>
+          <w:sz w:val="24"/>
+          <w:szCs w:val="24"/>
+          <w:shd w:val="clear" w:color="auto" w:fill="FCFCFC"/>
+        </w:rPr>
         <w:lastRenderedPageBreak/>
+        <w:t>Look for the package name that corresponds to the version you installed, and it may provide information about the installation path.</w:t>
+      </w:r>
+    </w:p>
+    <w:p>
+      <w:pPr>
+        <w:tabs>
+          <w:tab w:val="center" w:pos="4680"/>
+        </w:tabs>
+        <w:rPr>
+          <w:rFonts w:cstheme="minorHAnsi"/>
+          <w:color w:val="404040"/>
+          <w:sz w:val="24"/>
+          <w:szCs w:val="24"/>
+          <w:shd w:val="clear" w:color="auto" w:fill="FCFCFC"/>
+        </w:rPr>
+      </w:pPr>
+    </w:p>
+    <w:p>
+      <w:pPr>
+        <w:tabs>
+          <w:tab w:val="center" w:pos="4680"/>
+        </w:tabs>
+        <w:rPr>
+          <w:rFonts w:cstheme="minorHAnsi"/>
+          <w:color w:val="404040"/>
+          <w:sz w:val="24"/>
+          <w:szCs w:val="24"/>
+          <w:shd w:val="clear" w:color="auto" w:fill="FCFCFC"/>
+        </w:rPr>
+      </w:pPr>
+      <w:r>
+        <w:rPr>
+          <w:rFonts w:cstheme="minorHAnsi"/>
+          <w:color w:val="404040"/>
+          <w:sz w:val="24"/>
+          <w:szCs w:val="24"/>
+          <w:shd w:val="clear" w:color="auto" w:fill="FCFCFC"/>
+        </w:rPr>
+        <w:t xml:space="preserve">2; </w:t>
+      </w:r>
+      <w:r>
+        <w:rPr>
+          <w:rFonts w:cstheme="minorHAnsi"/>
+          <w:color w:val="404040"/>
+          <w:sz w:val="24"/>
+          <w:szCs w:val="24"/>
+          <w:shd w:val="clear" w:color="auto" w:fill="FCFCFC"/>
+        </w:rPr>
+        <w:t>System-wide Library Paths: On Unix-like systems, shared libraries are typically stored in specific system-wide directories, such as /</w:t>
+      </w:r>
+      <w:proofErr w:type="spellStart"/>
+      <w:r>
+        <w:rPr>
+          <w:rFonts w:cstheme="minorHAnsi"/>
+          <w:color w:val="404040"/>
+          <w:sz w:val="24"/>
+          <w:szCs w:val="24"/>
+          <w:shd w:val="clear" w:color="auto" w:fill="FCFCFC"/>
+        </w:rPr>
+        <w:t>usr</w:t>
+      </w:r>
+      <w:proofErr w:type="spellEnd"/>
+      <w:r>
+        <w:rPr>
+          <w:rFonts w:cstheme="minorHAnsi"/>
+          <w:color w:val="404040"/>
+          <w:sz w:val="24"/>
+          <w:szCs w:val="24"/>
+          <w:shd w:val="clear" w:color="auto" w:fill="FCFCFC"/>
+        </w:rPr>
+        <w:t>/lib or /</w:t>
+      </w:r>
+      <w:proofErr w:type="spellStart"/>
+      <w:r>
+        <w:rPr>
+          <w:rFonts w:cstheme="minorHAnsi"/>
+          <w:color w:val="404040"/>
+          <w:sz w:val="24"/>
+          <w:szCs w:val="24"/>
+          <w:shd w:val="clear" w:color="auto" w:fill="FCFCFC"/>
+        </w:rPr>
+        <w:t>usr</w:t>
+      </w:r>
+      <w:proofErr w:type="spellEnd"/>
+      <w:r>
+        <w:rPr>
+          <w:rFonts w:cstheme="minorHAnsi"/>
+          <w:color w:val="404040"/>
+          <w:sz w:val="24"/>
+          <w:szCs w:val="24"/>
+          <w:shd w:val="clear" w:color="auto" w:fill="FCFCFC"/>
+        </w:rPr>
+        <w:t>/local/lib. You can search for the Boost library file using the find command. Open a terminal and run:</w:t>
+      </w:r>
+    </w:p>
+    <w:p>
+      <w:pPr>
+        <w:tabs>
+          <w:tab w:val="center" w:pos="4680"/>
+        </w:tabs>
+        <w:rPr>
+          <w:rFonts w:cstheme="minorHAnsi"/>
+          <w:color w:val="404040"/>
+          <w:sz w:val="24"/>
+          <w:szCs w:val="24"/>
+          <w:shd w:val="clear" w:color="auto" w:fill="FCFCFC"/>
+        </w:rPr>
+      </w:pPr>
+      <w:r>
+        <w:rPr>
+          <w:rFonts w:cstheme="minorHAnsi"/>
+          <w:color w:val="404040"/>
+          <w:sz w:val="24"/>
+          <w:szCs w:val="24"/>
+          <w:shd w:val="clear" w:color="auto" w:fill="FCFCFC"/>
+        </w:rPr>
+        <w:t>find /</w:t>
+      </w:r>
+      <w:proofErr w:type="spellStart"/>
+      <w:r>
+        <w:rPr>
+          <w:rFonts w:cstheme="minorHAnsi"/>
+          <w:color w:val="404040"/>
+          <w:sz w:val="24"/>
+          <w:szCs w:val="24"/>
+          <w:shd w:val="clear" w:color="auto" w:fill="FCFCFC"/>
+        </w:rPr>
+        <w:t>usr</w:t>
+      </w:r>
+      <w:proofErr w:type="spellEnd"/>
+      <w:r>
+        <w:rPr>
+          <w:rFonts w:cstheme="minorHAnsi"/>
+          <w:color w:val="404040"/>
+          <w:sz w:val="24"/>
+          <w:szCs w:val="24"/>
+          <w:shd w:val="clear" w:color="auto" w:fill="FCFCFC"/>
+        </w:rPr>
+        <w:t>/lib /</w:t>
+      </w:r>
+      <w:proofErr w:type="spellStart"/>
+      <w:r>
+        <w:rPr>
+          <w:rFonts w:cstheme="minorHAnsi"/>
+          <w:color w:val="404040"/>
+          <w:sz w:val="24"/>
+          <w:szCs w:val="24"/>
+          <w:shd w:val="clear" w:color="auto" w:fill="FCFCFC"/>
+        </w:rPr>
+        <w:t>usr</w:t>
+      </w:r>
+      <w:proofErr w:type="spellEnd"/>
+      <w:r>
+        <w:rPr>
+          <w:rFonts w:cstheme="minorHAnsi"/>
+          <w:color w:val="404040"/>
+          <w:sz w:val="24"/>
+          <w:szCs w:val="24"/>
+          <w:shd w:val="clear" w:color="auto" w:fill="FCFCFC"/>
+        </w:rPr>
+        <w:t>/local/lib -name "</w:t>
+      </w:r>
+      <w:proofErr w:type="spellStart"/>
+      <w:proofErr w:type="gramStart"/>
+      <w:r>
+        <w:rPr>
+          <w:rFonts w:cstheme="minorHAnsi"/>
+          <w:color w:val="404040"/>
+          <w:sz w:val="24"/>
+          <w:szCs w:val="24"/>
+          <w:shd w:val="clear" w:color="auto" w:fill="FCFCFC"/>
+        </w:rPr>
+        <w:t>libboost_program_options.so</w:t>
+      </w:r>
+      <w:proofErr w:type="spellEnd"/>
+      <w:r>
+        <w:rPr>
+          <w:rFonts w:cstheme="minorHAnsi"/>
+          <w:color w:val="404040"/>
+          <w:sz w:val="24"/>
+          <w:szCs w:val="24"/>
+          <w:shd w:val="clear" w:color="auto" w:fill="FCFCFC"/>
+        </w:rPr>
+        <w:t>.*</w:t>
+      </w:r>
+      <w:proofErr w:type="gramEnd"/>
+      <w:r>
+        <w:rPr>
+          <w:rFonts w:cstheme="minorHAnsi"/>
+          <w:color w:val="404040"/>
+          <w:sz w:val="24"/>
+          <w:szCs w:val="24"/>
+          <w:shd w:val="clear" w:color="auto" w:fill="FCFCFC"/>
+        </w:rPr>
+        <w:t>"</w:t>
+      </w:r>
+    </w:p>
+    <w:p>
+      <w:pPr>
+        <w:tabs>
+          <w:tab w:val="center" w:pos="4680"/>
+        </w:tabs>
+        <w:rPr>
+          <w:rFonts w:cstheme="minorHAnsi"/>
+          <w:color w:val="404040"/>
+          <w:sz w:val="24"/>
+          <w:szCs w:val="24"/>
+          <w:shd w:val="clear" w:color="auto" w:fill="FCFCFC"/>
+        </w:rPr>
+      </w:pPr>
+      <w:r>
+        <w:rPr>
+          <w:rFonts w:cstheme="minorHAnsi"/>
+          <w:color w:val="404040"/>
+          <w:sz w:val="24"/>
+          <w:szCs w:val="24"/>
+          <w:shd w:val="clear" w:color="auto" w:fill="FCFCFC"/>
+        </w:rPr>
+        <w:t>This command will search for any file matching the pattern "</w:t>
+      </w:r>
+      <w:proofErr w:type="spellStart"/>
+      <w:proofErr w:type="gramStart"/>
+      <w:r>
+        <w:rPr>
+          <w:rFonts w:cstheme="minorHAnsi"/>
+          <w:color w:val="404040"/>
+          <w:sz w:val="24"/>
+          <w:szCs w:val="24"/>
+          <w:shd w:val="clear" w:color="auto" w:fill="FCFCFC"/>
+        </w:rPr>
+        <w:t>libboost_program_options.so</w:t>
+      </w:r>
+      <w:proofErr w:type="spellEnd"/>
+      <w:r>
+        <w:rPr>
+          <w:rFonts w:cstheme="minorHAnsi"/>
+          <w:color w:val="404040"/>
+          <w:sz w:val="24"/>
+          <w:szCs w:val="24"/>
+          <w:shd w:val="clear" w:color="auto" w:fill="FCFCFC"/>
+        </w:rPr>
+        <w:t>.*</w:t>
+      </w:r>
+      <w:proofErr w:type="gramEnd"/>
+      <w:r>
+        <w:rPr>
+          <w:rFonts w:cstheme="minorHAnsi"/>
+          <w:color w:val="404040"/>
+          <w:sz w:val="24"/>
+          <w:szCs w:val="24"/>
+          <w:shd w:val="clear" w:color="auto" w:fill="FCFCFC"/>
+        </w:rPr>
+        <w:t>" within the /</w:t>
+      </w:r>
+      <w:proofErr w:type="spellStart"/>
+      <w:r>
+        <w:rPr>
+          <w:rFonts w:cstheme="minorHAnsi"/>
+          <w:color w:val="404040"/>
+          <w:sz w:val="24"/>
+          <w:szCs w:val="24"/>
+          <w:shd w:val="clear" w:color="auto" w:fill="FCFCFC"/>
+        </w:rPr>
+        <w:t>usr</w:t>
+      </w:r>
+      <w:proofErr w:type="spellEnd"/>
+      <w:r>
+        <w:rPr>
+          <w:rFonts w:cstheme="minorHAnsi"/>
+          <w:color w:val="404040"/>
+          <w:sz w:val="24"/>
+          <w:szCs w:val="24"/>
+          <w:shd w:val="clear" w:color="auto" w:fill="FCFCFC"/>
+        </w:rPr>
+        <w:t>/lib and /</w:t>
+      </w:r>
+      <w:proofErr w:type="spellStart"/>
+      <w:r>
+        <w:rPr>
+          <w:rFonts w:cstheme="minorHAnsi"/>
+          <w:color w:val="404040"/>
+          <w:sz w:val="24"/>
+          <w:szCs w:val="24"/>
+          <w:shd w:val="clear" w:color="auto" w:fill="FCFCFC"/>
+        </w:rPr>
+        <w:t>usr</w:t>
+      </w:r>
+      <w:proofErr w:type="spellEnd"/>
+      <w:r>
+        <w:rPr>
+          <w:rFonts w:cstheme="minorHAnsi"/>
+          <w:color w:val="404040"/>
+          <w:sz w:val="24"/>
+          <w:szCs w:val="24"/>
+          <w:shd w:val="clear" w:color="auto" w:fill="FCFCFC"/>
+        </w:rPr>
+        <w:t>/local/lib directories. It should display the path to the Boost library file.</w:t>
+      </w:r>
+    </w:p>
+    <w:p>
+      <w:pPr>
+        <w:tabs>
+          <w:tab w:val="center" w:pos="4680"/>
+        </w:tabs>
+        <w:rPr>
+          <w:rFonts w:cstheme="minorHAnsi"/>
+          <w:color w:val="404040"/>
+          <w:sz w:val="24"/>
+          <w:szCs w:val="24"/>
+          <w:shd w:val="clear" w:color="auto" w:fill="FCFCFC"/>
+        </w:rPr>
+      </w:pPr>
+    </w:p>
+    <w:p>
+      <w:pPr>
+        <w:tabs>
+          <w:tab w:val="center" w:pos="4680"/>
+        </w:tabs>
+        <w:rPr>
+          <w:rFonts w:cstheme="minorHAnsi"/>
+          <w:color w:val="404040"/>
+          <w:sz w:val="24"/>
+          <w:szCs w:val="24"/>
+          <w:shd w:val="clear" w:color="auto" w:fill="FCFCFC"/>
+        </w:rPr>
+      </w:pPr>
+      <w:r>
+        <w:rPr>
+          <w:rFonts w:cstheme="minorHAnsi"/>
+          <w:color w:val="404040"/>
+          <w:sz w:val="24"/>
+          <w:szCs w:val="24"/>
+          <w:shd w:val="clear" w:color="auto" w:fill="FCFCFC"/>
+        </w:rPr>
         <w:t xml:space="preserve">3; </w:t>
       </w:r>
       <w:r>
@@ -8559,169 +9593,191 @@
           <w:szCs w:val="24"/>
           <w:shd w:val="clear" w:color="auto" w:fill="FCFCFC"/>
         </w:rPr>
-        <w:t>Update the dynamic linker cache: If you have installed the Boost libraries recently, you might need to update the dynamic linker cache. Run the following command as root:</w:t>
-      </w:r>
-    </w:p>
-    <w:p>
-      <w:pPr>
-        <w:tabs>
-          <w:tab w:val="center" w:pos="4680"/>
-        </w:tabs>
-        <w:rPr>
-          <w:rFonts w:cstheme="minorHAnsi"/>
-          <w:color w:val="404040"/>
-          <w:sz w:val="24"/>
-          <w:szCs w:val="24"/>
-          <w:shd w:val="clear" w:color="auto" w:fill="FCFCFC"/>
-        </w:rPr>
-      </w:pPr>
-      <w:proofErr w:type="spellStart"/>
-      <w:r>
-        <w:rPr>
-          <w:rFonts w:cstheme="minorHAnsi"/>
-          <w:color w:val="404040"/>
-          <w:sz w:val="24"/>
-          <w:szCs w:val="24"/>
-          <w:shd w:val="clear" w:color="auto" w:fill="FCFCFC"/>
-        </w:rPr>
-        <w:t>sudo</w:t>
-      </w:r>
-      <w:proofErr w:type="spellEnd"/>
-      <w:r>
-        <w:rPr>
-          <w:rFonts w:cstheme="minorHAnsi"/>
-          <w:color w:val="404040"/>
-          <w:sz w:val="24"/>
-          <w:szCs w:val="24"/>
-          <w:shd w:val="clear" w:color="auto" w:fill="FCFCFC"/>
-        </w:rPr>
-        <w:t xml:space="preserve"> </w:t>
-      </w:r>
-      <w:proofErr w:type="spellStart"/>
-      <w:r>
-        <w:rPr>
-          <w:rFonts w:cstheme="minorHAnsi"/>
-          <w:color w:val="404040"/>
-          <w:sz w:val="24"/>
-          <w:szCs w:val="24"/>
-          <w:shd w:val="clear" w:color="auto" w:fill="FCFCFC"/>
-        </w:rPr>
-        <w:t>ldconfig</w:t>
-      </w:r>
-      <w:proofErr w:type="spellEnd"/>
-    </w:p>
-    <w:p>
-      <w:pPr>
-        <w:tabs>
-          <w:tab w:val="center" w:pos="4680"/>
-        </w:tabs>
-        <w:rPr>
-          <w:rFonts w:cstheme="minorHAnsi"/>
-          <w:color w:val="404040"/>
-          <w:sz w:val="24"/>
-          <w:szCs w:val="24"/>
-          <w:shd w:val="clear" w:color="auto" w:fill="FCFCFC"/>
-        </w:rPr>
-      </w:pPr>
-      <w:r>
-        <w:rPr>
-          <w:rFonts w:cstheme="minorHAnsi"/>
-          <w:color w:val="404040"/>
-          <w:sz w:val="24"/>
-          <w:szCs w:val="24"/>
-          <w:shd w:val="clear" w:color="auto" w:fill="FCFCFC"/>
-        </w:rPr>
-        <w:t>This command refreshes the cache and makes the newly installed libraries available for linking.</w:t>
-      </w:r>
-    </w:p>
-    <w:p>
-      <w:pPr>
-        <w:tabs>
-          <w:tab w:val="center" w:pos="4680"/>
-        </w:tabs>
-        <w:rPr>
-          <w:rFonts w:cstheme="minorHAnsi"/>
-          <w:color w:val="404040"/>
-          <w:sz w:val="24"/>
-          <w:szCs w:val="24"/>
-          <w:shd w:val="clear" w:color="auto" w:fill="FCFCFC"/>
-        </w:rPr>
-      </w:pPr>
-      <w:r>
-        <w:rPr>
-          <w:rFonts w:cstheme="minorHAnsi"/>
-          <w:color w:val="404040"/>
-          <w:sz w:val="24"/>
-          <w:szCs w:val="24"/>
-          <w:shd w:val="clear" w:color="auto" w:fill="FCFCFC"/>
-        </w:rPr>
-        <w:t>After performing these steps, try running "</w:t>
-      </w:r>
-      <w:proofErr w:type="spellStart"/>
-      <w:r>
-        <w:rPr>
-          <w:rFonts w:cstheme="minorHAnsi"/>
-          <w:color w:val="404040"/>
-          <w:sz w:val="24"/>
-          <w:szCs w:val="24"/>
-          <w:shd w:val="clear" w:color="auto" w:fill="FCFCFC"/>
-        </w:rPr>
-        <w:t>sudo</w:t>
-      </w:r>
-      <w:proofErr w:type="spellEnd"/>
-      <w:r>
-        <w:rPr>
-          <w:rFonts w:cstheme="minorHAnsi"/>
-          <w:color w:val="404040"/>
-          <w:sz w:val="24"/>
-          <w:szCs w:val="24"/>
-          <w:shd w:val="clear" w:color="auto" w:fill="FCFCFC"/>
-        </w:rPr>
-        <w:t xml:space="preserve"> </w:t>
-      </w:r>
-      <w:proofErr w:type="spellStart"/>
-      <w:r>
-        <w:rPr>
-          <w:rFonts w:cstheme="minorHAnsi"/>
-          <w:color w:val="404040"/>
-          <w:sz w:val="24"/>
-          <w:szCs w:val="24"/>
-          <w:shd w:val="clear" w:color="auto" w:fill="FCFCFC"/>
-        </w:rPr>
-        <w:t>srsepc</w:t>
-      </w:r>
-      <w:proofErr w:type="spellEnd"/>
-      <w:r>
-        <w:rPr>
-          <w:rFonts w:cstheme="minorHAnsi"/>
-          <w:color w:val="404040"/>
-          <w:sz w:val="24"/>
-          <w:szCs w:val="24"/>
-          <w:shd w:val="clear" w:color="auto" w:fill="FCFCFC"/>
-        </w:rPr>
-        <w:t xml:space="preserve"> </w:t>
-      </w:r>
-      <w:proofErr w:type="spellStart"/>
-      <w:r>
-        <w:rPr>
-          <w:rFonts w:cstheme="minorHAnsi"/>
-          <w:color w:val="404040"/>
-          <w:sz w:val="24"/>
-          <w:szCs w:val="24"/>
-          <w:shd w:val="clear" w:color="auto" w:fill="FCFCFC"/>
-        </w:rPr>
-        <w:t>epc.conf</w:t>
-      </w:r>
-      <w:proofErr w:type="spellEnd"/>
-      <w:r>
-        <w:rPr>
-          <w:rFonts w:cstheme="minorHAnsi"/>
-          <w:color w:val="404040"/>
-          <w:sz w:val="24"/>
-          <w:szCs w:val="24"/>
-          <w:shd w:val="clear" w:color="auto" w:fill="FCFCFC"/>
-        </w:rPr>
-        <w:t>" again. If the error persists, ensure that the Boost Program Options library is correctly installed and that the library file "</w:t>
+        <w:t>Custom Installation: If you installed Boost libraries manually from source or through a custom installation process, the installation path may vary. In such cases, you may need to remember or locate the directory you specified during the installation. By default, Boost libraries are often installed in /</w:t>
+      </w:r>
+      <w:proofErr w:type="spellStart"/>
+      <w:r>
+        <w:rPr>
+          <w:rFonts w:cstheme="minorHAnsi"/>
+          <w:color w:val="404040"/>
+          <w:sz w:val="24"/>
+          <w:szCs w:val="24"/>
+          <w:shd w:val="clear" w:color="auto" w:fill="FCFCFC"/>
+        </w:rPr>
+        <w:t>usr</w:t>
+      </w:r>
+      <w:proofErr w:type="spellEnd"/>
+      <w:r>
+        <w:rPr>
+          <w:rFonts w:cstheme="minorHAnsi"/>
+          <w:color w:val="404040"/>
+          <w:sz w:val="24"/>
+          <w:szCs w:val="24"/>
+          <w:shd w:val="clear" w:color="auto" w:fill="FCFCFC"/>
+        </w:rPr>
+        <w:t>/local/lib or /</w:t>
+      </w:r>
+      <w:proofErr w:type="spellStart"/>
+      <w:r>
+        <w:rPr>
+          <w:rFonts w:cstheme="minorHAnsi"/>
+          <w:color w:val="404040"/>
+          <w:sz w:val="24"/>
+          <w:szCs w:val="24"/>
+          <w:shd w:val="clear" w:color="auto" w:fill="FCFCFC"/>
+        </w:rPr>
+        <w:t>usr</w:t>
+      </w:r>
+      <w:proofErr w:type="spellEnd"/>
+      <w:r>
+        <w:rPr>
+          <w:rFonts w:cstheme="minorHAnsi"/>
+          <w:color w:val="404040"/>
+          <w:sz w:val="24"/>
+          <w:szCs w:val="24"/>
+          <w:shd w:val="clear" w:color="auto" w:fill="FCFCFC"/>
+        </w:rPr>
+        <w:t>/local/include directories.</w:t>
+      </w:r>
+    </w:p>
+    <w:p>
+      <w:pPr>
+        <w:tabs>
+          <w:tab w:val="center" w:pos="4680"/>
+        </w:tabs>
+        <w:rPr>
+          <w:rFonts w:cstheme="minorHAnsi"/>
+          <w:color w:val="404040"/>
+          <w:sz w:val="24"/>
+          <w:szCs w:val="24"/>
+          <w:shd w:val="clear" w:color="auto" w:fill="FCFCFC"/>
+        </w:rPr>
+      </w:pPr>
+      <w:r>
+        <w:rPr>
+          <w:rFonts w:cstheme="minorHAnsi"/>
+          <w:color w:val="404040"/>
+          <w:sz w:val="24"/>
+          <w:szCs w:val="24"/>
+          <w:shd w:val="clear" w:color="auto" w:fill="FCFCFC"/>
+        </w:rPr>
+        <w:t>Remember that the actual Boost library installation path can depend on various factors, including your system's configuration and the method you used for installation.</w:t>
+      </w:r>
+    </w:p>
+    <w:p>
+      <w:pPr>
+        <w:tabs>
+          <w:tab w:val="center" w:pos="4680"/>
+        </w:tabs>
+        <w:rPr>
+          <w:rFonts w:cstheme="minorHAnsi"/>
+          <w:color w:val="404040"/>
+          <w:sz w:val="24"/>
+          <w:szCs w:val="24"/>
+          <w:shd w:val="clear" w:color="auto" w:fill="FCFCFC"/>
+        </w:rPr>
+      </w:pPr>
+    </w:p>
+    <w:p>
+      <w:pPr>
+        <w:tabs>
+          <w:tab w:val="center" w:pos="4680"/>
+        </w:tabs>
+        <w:rPr>
+          <w:rFonts w:cstheme="minorHAnsi"/>
+          <w:color w:val="404040"/>
+          <w:sz w:val="24"/>
+          <w:szCs w:val="24"/>
+          <w:shd w:val="clear" w:color="auto" w:fill="FCFCFC"/>
+        </w:rPr>
+      </w:pPr>
+    </w:p>
+    <w:p>
+      <w:pPr>
+        <w:tabs>
+          <w:tab w:val="center" w:pos="4680"/>
+        </w:tabs>
+        <w:rPr>
+          <w:rFonts w:cstheme="minorHAnsi"/>
+          <w:color w:val="404040"/>
+          <w:sz w:val="24"/>
+          <w:szCs w:val="24"/>
+          <w:shd w:val="clear" w:color="auto" w:fill="FCFCFC"/>
+        </w:rPr>
+      </w:pPr>
+    </w:p>
+    <w:p>
+      <w:pPr>
+        <w:tabs>
+          <w:tab w:val="center" w:pos="4680"/>
+        </w:tabs>
+        <w:rPr>
+          <w:rFonts w:cstheme="minorHAnsi"/>
+          <w:color w:val="404040"/>
+          <w:sz w:val="24"/>
+          <w:szCs w:val="24"/>
+          <w:shd w:val="clear" w:color="auto" w:fill="FCFCFC"/>
+        </w:rPr>
+      </w:pPr>
+    </w:p>
+    <w:p>
+      <w:pPr>
+        <w:tabs>
+          <w:tab w:val="center" w:pos="4680"/>
+        </w:tabs>
+        <w:rPr>
+          <w:rFonts w:cstheme="minorHAnsi"/>
+          <w:color w:val="404040"/>
+          <w:sz w:val="24"/>
+          <w:szCs w:val="24"/>
+          <w:shd w:val="clear" w:color="auto" w:fill="FCFCFC"/>
+        </w:rPr>
+      </w:pPr>
+    </w:p>
+    <w:p>
+      <w:pPr>
+        <w:tabs>
+          <w:tab w:val="center" w:pos="4680"/>
+        </w:tabs>
+        <w:rPr>
+          <w:rFonts w:cstheme="minorHAnsi"/>
+          <w:color w:val="404040"/>
+          <w:sz w:val="24"/>
+          <w:szCs w:val="24"/>
+          <w:shd w:val="clear" w:color="auto" w:fill="FCFCFC"/>
+        </w:rPr>
+      </w:pPr>
+      <w:r>
+        <w:rPr>
+          <w:rFonts w:cstheme="minorHAnsi"/>
+          <w:color w:val="404040"/>
+          <w:sz w:val="24"/>
+          <w:szCs w:val="24"/>
+          <w:shd w:val="clear" w:color="auto" w:fill="FCFCFC"/>
+        </w:rPr>
+        <w:t>"/</w:t>
+      </w:r>
+      <w:proofErr w:type="spellStart"/>
+      <w:r>
+        <w:rPr>
+          <w:rFonts w:cstheme="minorHAnsi"/>
+          <w:color w:val="404040"/>
+          <w:sz w:val="24"/>
+          <w:szCs w:val="24"/>
+          <w:shd w:val="clear" w:color="auto" w:fill="FCFCFC"/>
+        </w:rPr>
+        <w:t>usr</w:t>
+      </w:r>
+      <w:proofErr w:type="spellEnd"/>
+      <w:r>
+        <w:rPr>
+          <w:rFonts w:cstheme="minorHAnsi"/>
+          <w:color w:val="404040"/>
+          <w:sz w:val="24"/>
+          <w:szCs w:val="24"/>
+          <w:shd w:val="clear" w:color="auto" w:fill="FCFCFC"/>
+        </w:rPr>
+        <w:t>/local/lib/</w:t>
       </w:r>
       <w:proofErr w:type="spellStart"/>
       <w:r>
@@ -8743,87 +9799,7 @@
           <w:szCs w:val="24"/>
           <w:shd w:val="clear" w:color="auto" w:fill="FCFCFC"/>
         </w:rPr>
-        <w:t>" exists in a directory included in the library search path.</w:t>
-      </w:r>
-    </w:p>
-    <w:p>
-      <w:pPr>
-        <w:tabs>
-          <w:tab w:val="center" w:pos="4680"/>
-        </w:tabs>
-        <w:rPr>
-          <w:rFonts w:cstheme="minorHAnsi"/>
-          <w:color w:val="404040"/>
-          <w:sz w:val="24"/>
-          <w:szCs w:val="24"/>
-          <w:shd w:val="clear" w:color="auto" w:fill="FCFCFC"/>
-        </w:rPr>
-      </w:pPr>
-    </w:p>
-    <w:p>
-      <w:pPr>
-        <w:tabs>
-          <w:tab w:val="center" w:pos="4680"/>
-        </w:tabs>
-        <w:rPr>
-          <w:rFonts w:cstheme="minorHAnsi"/>
-          <w:color w:val="404040"/>
-          <w:sz w:val="24"/>
-          <w:szCs w:val="24"/>
-          <w:shd w:val="clear" w:color="auto" w:fill="FCFCFC"/>
-        </w:rPr>
-      </w:pPr>
-    </w:p>
-    <w:p>
-      <w:pPr>
-        <w:tabs>
-          <w:tab w:val="center" w:pos="4680"/>
-        </w:tabs>
-        <w:rPr>
-          <w:rFonts w:cstheme="minorHAnsi"/>
-          <w:color w:val="404040"/>
-          <w:sz w:val="24"/>
-          <w:szCs w:val="24"/>
-          <w:shd w:val="clear" w:color="auto" w:fill="FCFCFC"/>
-        </w:rPr>
-      </w:pPr>
-    </w:p>
-    <w:p>
-      <w:pPr>
-        <w:tabs>
-          <w:tab w:val="center" w:pos="4680"/>
-        </w:tabs>
-        <w:rPr>
-          <w:rFonts w:cstheme="minorHAnsi"/>
-          <w:color w:val="404040"/>
-          <w:sz w:val="24"/>
-          <w:szCs w:val="24"/>
-          <w:shd w:val="clear" w:color="auto" w:fill="FCFCFC"/>
-        </w:rPr>
-      </w:pPr>
-    </w:p>
-    <w:p>
-      <w:pPr>
-        <w:tabs>
-          <w:tab w:val="center" w:pos="4680"/>
-        </w:tabs>
-        <w:rPr>
-          <w:rFonts w:cstheme="minorHAnsi"/>
-          <w:color w:val="404040"/>
-          <w:sz w:val="24"/>
-          <w:szCs w:val="24"/>
-          <w:shd w:val="clear" w:color="auto" w:fill="FCFCFC"/>
-        </w:rPr>
-      </w:pPr>
-      <w:r>
-        <w:rPr>
-          <w:rFonts w:cstheme="minorHAnsi"/>
-          <w:color w:val="404040"/>
-          <w:sz w:val="24"/>
-          <w:szCs w:val="24"/>
-          <w:shd w:val="clear" w:color="auto" w:fill="FCFCFC"/>
-        </w:rPr>
-        <w:t xml:space="preserve">How to </w:t>
+        <w:t xml:space="preserve">" is where the boost library is </w:t>
       </w:r>
       <w:proofErr w:type="gramStart"/>
       <w:r>
@@ -8834,19 +9810,9 @@
           <w:szCs w:val="24"/>
           <w:shd w:val="clear" w:color="auto" w:fill="FCFCFC"/>
         </w:rPr>
-        <w:t>get</w:t>
+        <w:t>located</w:t>
       </w:r>
       <w:proofErr w:type="gramEnd"/>
-      <w:r>
-        <w:rPr>
-          <w:rFonts w:cstheme="minorHAnsi"/>
-          <w:color w:val="404040"/>
-          <w:sz w:val="24"/>
-          <w:szCs w:val="24"/>
-          <w:shd w:val="clear" w:color="auto" w:fill="FCFCFC"/>
-        </w:rPr>
-        <w:t xml:space="preserve"> the actual directory path where the Boost libraries are installed.</w:t>
-      </w:r>
     </w:p>
     <w:p>
       <w:pPr>
@@ -8895,175 +9861,29 @@
           <w:szCs w:val="24"/>
           <w:shd w:val="clear" w:color="auto" w:fill="FCFCFC"/>
         </w:rPr>
-        <w:t>To determine the actual directory path where the Boost libraries are installed, you can try the following methods:</w:t>
-      </w:r>
-    </w:p>
-    <w:p>
-      <w:pPr>
-        <w:tabs>
-          <w:tab w:val="center" w:pos="4680"/>
-        </w:tabs>
-        <w:rPr>
-          <w:rFonts w:cstheme="minorHAnsi"/>
-          <w:color w:val="404040"/>
-          <w:sz w:val="24"/>
-          <w:szCs w:val="24"/>
-          <w:shd w:val="clear" w:color="auto" w:fill="FCFCFC"/>
-        </w:rPr>
-      </w:pPr>
-    </w:p>
-    <w:p>
-      <w:pPr>
-        <w:tabs>
-          <w:tab w:val="center" w:pos="4680"/>
-        </w:tabs>
-        <w:rPr>
-          <w:rFonts w:cstheme="minorHAnsi"/>
-          <w:color w:val="404040"/>
-          <w:sz w:val="24"/>
-          <w:szCs w:val="24"/>
-          <w:shd w:val="clear" w:color="auto" w:fill="FCFCFC"/>
-        </w:rPr>
-      </w:pPr>
-      <w:r>
-        <w:rPr>
-          <w:rFonts w:cstheme="minorHAnsi"/>
-          <w:color w:val="404040"/>
-          <w:sz w:val="24"/>
-          <w:szCs w:val="24"/>
-          <w:shd w:val="clear" w:color="auto" w:fill="FCFCFC"/>
-        </w:rPr>
-        <w:t xml:space="preserve">1; </w:t>
-      </w:r>
-      <w:r>
-        <w:rPr>
-          <w:rFonts w:cstheme="minorHAnsi"/>
-          <w:color w:val="404040"/>
-          <w:sz w:val="24"/>
-          <w:szCs w:val="24"/>
-          <w:shd w:val="clear" w:color="auto" w:fill="FCFCFC"/>
-        </w:rPr>
-        <w:t>Package Manager Information: If you installed Boost libraries using a package manager, you can use the package manager's information to find the installation path. For example, on Ubuntu/Debian, you can run the following command to list installed packages related to Boost:</w:t>
-      </w:r>
-    </w:p>
-    <w:p>
-      <w:pPr>
-        <w:tabs>
-          <w:tab w:val="center" w:pos="4680"/>
-        </w:tabs>
-        <w:rPr>
-          <w:rFonts w:cstheme="minorHAnsi"/>
-          <w:color w:val="404040"/>
-          <w:sz w:val="24"/>
-          <w:szCs w:val="24"/>
-          <w:shd w:val="clear" w:color="auto" w:fill="FCFCFC"/>
-        </w:rPr>
-      </w:pPr>
-      <w:proofErr w:type="spellStart"/>
-      <w:r>
-        <w:rPr>
-          <w:rFonts w:cstheme="minorHAnsi"/>
-          <w:color w:val="404040"/>
-          <w:sz w:val="24"/>
-          <w:szCs w:val="24"/>
-          <w:shd w:val="clear" w:color="auto" w:fill="FCFCFC"/>
-        </w:rPr>
-        <w:t>dpkg</w:t>
-      </w:r>
-      <w:proofErr w:type="spellEnd"/>
-      <w:r>
-        <w:rPr>
-          <w:rFonts w:cstheme="minorHAnsi"/>
-          <w:color w:val="404040"/>
-          <w:sz w:val="24"/>
-          <w:szCs w:val="24"/>
-          <w:shd w:val="clear" w:color="auto" w:fill="FCFCFC"/>
-        </w:rPr>
-        <w:t xml:space="preserve"> -l | grep </w:t>
-      </w:r>
-      <w:proofErr w:type="spellStart"/>
-      <w:r>
-        <w:rPr>
-          <w:rFonts w:cstheme="minorHAnsi"/>
-          <w:color w:val="404040"/>
-          <w:sz w:val="24"/>
-          <w:szCs w:val="24"/>
-          <w:shd w:val="clear" w:color="auto" w:fill="FCFCFC"/>
-        </w:rPr>
-        <w:t>libboost</w:t>
-      </w:r>
-      <w:proofErr w:type="spellEnd"/>
-    </w:p>
-    <w:p>
-      <w:pPr>
-        <w:tabs>
-          <w:tab w:val="center" w:pos="4680"/>
-        </w:tabs>
-        <w:rPr>
-          <w:rFonts w:cstheme="minorHAnsi"/>
-          <w:color w:val="404040"/>
-          <w:sz w:val="24"/>
-          <w:szCs w:val="24"/>
-          <w:shd w:val="clear" w:color="auto" w:fill="FCFCFC"/>
-        </w:rPr>
-      </w:pPr>
-      <w:r>
-        <w:rPr>
-          <w:rFonts w:cstheme="minorHAnsi"/>
-          <w:color w:val="404040"/>
-          <w:sz w:val="24"/>
-          <w:szCs w:val="24"/>
-          <w:shd w:val="clear" w:color="auto" w:fill="FCFCFC"/>
-        </w:rPr>
-        <w:t>Look for the package name that corresponds to the version you installed, and it may provide information about the installation path.</w:t>
-      </w:r>
-    </w:p>
-    <w:p>
-      <w:pPr>
-        <w:tabs>
-          <w:tab w:val="center" w:pos="4680"/>
-        </w:tabs>
-        <w:rPr>
-          <w:rFonts w:cstheme="minorHAnsi"/>
-          <w:color w:val="404040"/>
-          <w:sz w:val="24"/>
-          <w:szCs w:val="24"/>
-          <w:shd w:val="clear" w:color="auto" w:fill="FCFCFC"/>
-        </w:rPr>
-      </w:pPr>
-    </w:p>
-    <w:p>
-      <w:pPr>
-        <w:tabs>
-          <w:tab w:val="center" w:pos="4680"/>
-        </w:tabs>
-        <w:rPr>
-          <w:rFonts w:cstheme="minorHAnsi"/>
-          <w:color w:val="404040"/>
-          <w:sz w:val="24"/>
-          <w:szCs w:val="24"/>
-          <w:shd w:val="clear" w:color="auto" w:fill="FCFCFC"/>
-        </w:rPr>
-      </w:pPr>
-      <w:r>
-        <w:rPr>
-          <w:rFonts w:cstheme="minorHAnsi"/>
-          <w:color w:val="404040"/>
-          <w:sz w:val="24"/>
-          <w:szCs w:val="24"/>
-          <w:shd w:val="clear" w:color="auto" w:fill="FCFCFC"/>
-        </w:rPr>
-        <w:t xml:space="preserve">2; </w:t>
-      </w:r>
-      <w:r>
-        <w:rPr>
-          <w:rFonts w:cstheme="minorHAnsi"/>
-          <w:color w:val="404040"/>
-          <w:sz w:val="24"/>
-          <w:szCs w:val="24"/>
-          <w:shd w:val="clear" w:color="auto" w:fill="FCFCFC"/>
-        </w:rPr>
-        <w:t>System-wide Library Paths: On Unix-like systems, shared libraries are typically stored in specific system-wide directories, such as /</w:t>
+        <w:t>Thank you for providing the specific location of the Boost library. Based on the information you provided, the Boost Program Options library file "</w:t>
+      </w:r>
+      <w:proofErr w:type="spellStart"/>
+      <w:r>
+        <w:rPr>
+          <w:rFonts w:cstheme="minorHAnsi"/>
+          <w:color w:val="404040"/>
+          <w:sz w:val="24"/>
+          <w:szCs w:val="24"/>
+          <w:shd w:val="clear" w:color="auto" w:fill="FCFCFC"/>
+        </w:rPr>
+        <w:t>libboost_program_options.so.1.82.0</w:t>
+      </w:r>
+      <w:proofErr w:type="spellEnd"/>
+      <w:r>
+        <w:rPr>
+          <w:rFonts w:cstheme="minorHAnsi"/>
+          <w:color w:val="404040"/>
+          <w:sz w:val="24"/>
+          <w:szCs w:val="24"/>
+          <w:shd w:val="clear" w:color="auto" w:fill="FCFCFC"/>
+        </w:rPr>
+        <w:t>" is located at "/</w:t>
       </w:r>
       <w:proofErr w:type="spellStart"/>
       <w:r>
@@ -9085,233 +9905,67 @@
           <w:szCs w:val="24"/>
           <w:shd w:val="clear" w:color="auto" w:fill="FCFCFC"/>
         </w:rPr>
-        <w:t>/lib or /</w:t>
-      </w:r>
-      <w:proofErr w:type="spellStart"/>
-      <w:r>
-        <w:rPr>
-          <w:rFonts w:cstheme="minorHAnsi"/>
-          <w:color w:val="404040"/>
-          <w:sz w:val="24"/>
-          <w:szCs w:val="24"/>
-          <w:shd w:val="clear" w:color="auto" w:fill="FCFCFC"/>
-        </w:rPr>
-        <w:t>usr</w:t>
-      </w:r>
-      <w:proofErr w:type="spellEnd"/>
-      <w:r>
-        <w:rPr>
-          <w:rFonts w:cstheme="minorHAnsi"/>
-          <w:color w:val="404040"/>
-          <w:sz w:val="24"/>
-          <w:szCs w:val="24"/>
-          <w:shd w:val="clear" w:color="auto" w:fill="FCFCFC"/>
-        </w:rPr>
-        <w:t>/local/lib. You can search for the Boost library file using the find command. Open a terminal and run:</w:t>
-      </w:r>
-    </w:p>
-    <w:p>
-      <w:pPr>
-        <w:tabs>
-          <w:tab w:val="center" w:pos="4680"/>
-        </w:tabs>
-        <w:rPr>
-          <w:rFonts w:cstheme="minorHAnsi"/>
-          <w:color w:val="404040"/>
-          <w:sz w:val="24"/>
-          <w:szCs w:val="24"/>
-          <w:shd w:val="clear" w:color="auto" w:fill="FCFCFC"/>
-        </w:rPr>
-      </w:pPr>
-      <w:r>
-        <w:rPr>
-          <w:rFonts w:cstheme="minorHAnsi"/>
-          <w:color w:val="404040"/>
-          <w:sz w:val="24"/>
-          <w:szCs w:val="24"/>
-          <w:shd w:val="clear" w:color="auto" w:fill="FCFCFC"/>
-        </w:rPr>
-        <w:t>find /</w:t>
-      </w:r>
-      <w:proofErr w:type="spellStart"/>
-      <w:r>
-        <w:rPr>
-          <w:rFonts w:cstheme="minorHAnsi"/>
-          <w:color w:val="404040"/>
-          <w:sz w:val="24"/>
-          <w:szCs w:val="24"/>
-          <w:shd w:val="clear" w:color="auto" w:fill="FCFCFC"/>
-        </w:rPr>
-        <w:t>usr</w:t>
-      </w:r>
-      <w:proofErr w:type="spellEnd"/>
-      <w:r>
-        <w:rPr>
-          <w:rFonts w:cstheme="minorHAnsi"/>
-          <w:color w:val="404040"/>
-          <w:sz w:val="24"/>
-          <w:szCs w:val="24"/>
-          <w:shd w:val="clear" w:color="auto" w:fill="FCFCFC"/>
-        </w:rPr>
-        <w:t>/lib /</w:t>
-      </w:r>
-      <w:proofErr w:type="spellStart"/>
-      <w:r>
-        <w:rPr>
-          <w:rFonts w:cstheme="minorHAnsi"/>
-          <w:color w:val="404040"/>
-          <w:sz w:val="24"/>
-          <w:szCs w:val="24"/>
-          <w:shd w:val="clear" w:color="auto" w:fill="FCFCFC"/>
-        </w:rPr>
-        <w:t>usr</w:t>
-      </w:r>
-      <w:proofErr w:type="spellEnd"/>
-      <w:r>
-        <w:rPr>
-          <w:rFonts w:cstheme="minorHAnsi"/>
-          <w:color w:val="404040"/>
-          <w:sz w:val="24"/>
-          <w:szCs w:val="24"/>
-          <w:shd w:val="clear" w:color="auto" w:fill="FCFCFC"/>
-        </w:rPr>
-        <w:t>/local/lib -name "</w:t>
-      </w:r>
-      <w:proofErr w:type="spellStart"/>
-      <w:proofErr w:type="gramStart"/>
-      <w:r>
-        <w:rPr>
-          <w:rFonts w:cstheme="minorHAnsi"/>
-          <w:color w:val="404040"/>
-          <w:sz w:val="24"/>
-          <w:szCs w:val="24"/>
-          <w:shd w:val="clear" w:color="auto" w:fill="FCFCFC"/>
-        </w:rPr>
-        <w:t>libboost_program_options.so</w:t>
-      </w:r>
-      <w:proofErr w:type="spellEnd"/>
-      <w:r>
-        <w:rPr>
-          <w:rFonts w:cstheme="minorHAnsi"/>
-          <w:color w:val="404040"/>
-          <w:sz w:val="24"/>
-          <w:szCs w:val="24"/>
-          <w:shd w:val="clear" w:color="auto" w:fill="FCFCFC"/>
-        </w:rPr>
-        <w:t>.*</w:t>
-      </w:r>
-      <w:proofErr w:type="gramEnd"/>
-      <w:r>
-        <w:rPr>
-          <w:rFonts w:cstheme="minorHAnsi"/>
-          <w:color w:val="404040"/>
-          <w:sz w:val="24"/>
-          <w:szCs w:val="24"/>
-          <w:shd w:val="clear" w:color="auto" w:fill="FCFCFC"/>
-        </w:rPr>
-        <w:t>"</w:t>
-      </w:r>
-    </w:p>
-    <w:p>
-      <w:pPr>
-        <w:tabs>
-          <w:tab w:val="center" w:pos="4680"/>
-        </w:tabs>
-        <w:rPr>
-          <w:rFonts w:cstheme="minorHAnsi"/>
-          <w:color w:val="404040"/>
-          <w:sz w:val="24"/>
-          <w:szCs w:val="24"/>
-          <w:shd w:val="clear" w:color="auto" w:fill="FCFCFC"/>
-        </w:rPr>
-      </w:pPr>
-      <w:r>
-        <w:rPr>
-          <w:rFonts w:cstheme="minorHAnsi"/>
-          <w:color w:val="404040"/>
-          <w:sz w:val="24"/>
-          <w:szCs w:val="24"/>
-          <w:shd w:val="clear" w:color="auto" w:fill="FCFCFC"/>
-        </w:rPr>
-        <w:t>This command will search for any file matching the pattern "</w:t>
-      </w:r>
-      <w:proofErr w:type="spellStart"/>
-      <w:proofErr w:type="gramStart"/>
-      <w:r>
-        <w:rPr>
-          <w:rFonts w:cstheme="minorHAnsi"/>
-          <w:color w:val="404040"/>
-          <w:sz w:val="24"/>
-          <w:szCs w:val="24"/>
-          <w:shd w:val="clear" w:color="auto" w:fill="FCFCFC"/>
-        </w:rPr>
-        <w:t>libboost_program_options.so</w:t>
-      </w:r>
-      <w:proofErr w:type="spellEnd"/>
-      <w:r>
-        <w:rPr>
-          <w:rFonts w:cstheme="minorHAnsi"/>
-          <w:color w:val="404040"/>
-          <w:sz w:val="24"/>
-          <w:szCs w:val="24"/>
-          <w:shd w:val="clear" w:color="auto" w:fill="FCFCFC"/>
-        </w:rPr>
-        <w:t>.*</w:t>
-      </w:r>
-      <w:proofErr w:type="gramEnd"/>
-      <w:r>
-        <w:rPr>
-          <w:rFonts w:cstheme="minorHAnsi"/>
-          <w:color w:val="404040"/>
-          <w:sz w:val="24"/>
-          <w:szCs w:val="24"/>
-          <w:shd w:val="clear" w:color="auto" w:fill="FCFCFC"/>
-        </w:rPr>
-        <w:t>" within the /</w:t>
-      </w:r>
-      <w:proofErr w:type="spellStart"/>
-      <w:r>
-        <w:rPr>
-          <w:rFonts w:cstheme="minorHAnsi"/>
-          <w:color w:val="404040"/>
-          <w:sz w:val="24"/>
-          <w:szCs w:val="24"/>
-          <w:shd w:val="clear" w:color="auto" w:fill="FCFCFC"/>
-        </w:rPr>
-        <w:t>usr</w:t>
-      </w:r>
-      <w:proofErr w:type="spellEnd"/>
-      <w:r>
-        <w:rPr>
-          <w:rFonts w:cstheme="minorHAnsi"/>
-          <w:color w:val="404040"/>
-          <w:sz w:val="24"/>
-          <w:szCs w:val="24"/>
-          <w:shd w:val="clear" w:color="auto" w:fill="FCFCFC"/>
-        </w:rPr>
-        <w:t>/lib and /</w:t>
-      </w:r>
-      <w:proofErr w:type="spellStart"/>
-      <w:r>
-        <w:rPr>
-          <w:rFonts w:cstheme="minorHAnsi"/>
-          <w:color w:val="404040"/>
-          <w:sz w:val="24"/>
-          <w:szCs w:val="24"/>
-          <w:shd w:val="clear" w:color="auto" w:fill="FCFCFC"/>
-        </w:rPr>
-        <w:t>usr</w:t>
-      </w:r>
-      <w:proofErr w:type="spellEnd"/>
-      <w:r>
-        <w:rPr>
-          <w:rFonts w:cstheme="minorHAnsi"/>
-          <w:color w:val="404040"/>
-          <w:sz w:val="24"/>
-          <w:szCs w:val="24"/>
-          <w:shd w:val="clear" w:color="auto" w:fill="FCFCFC"/>
-        </w:rPr>
-        <w:t>/local/lib directories. It should display the path to the Boost library file.</w:t>
+        <w:t>/local/lib/</w:t>
+      </w:r>
+      <w:proofErr w:type="spellStart"/>
+      <w:r>
+        <w:rPr>
+          <w:rFonts w:cstheme="minorHAnsi"/>
+          <w:color w:val="404040"/>
+          <w:sz w:val="24"/>
+          <w:szCs w:val="24"/>
+          <w:shd w:val="clear" w:color="auto" w:fill="FCFCFC"/>
+        </w:rPr>
+        <w:t>libboost_program_options.so.1.82.0</w:t>
+      </w:r>
+      <w:proofErr w:type="spellEnd"/>
+      <w:r>
+        <w:rPr>
+          <w:rFonts w:cstheme="minorHAnsi"/>
+          <w:color w:val="404040"/>
+          <w:sz w:val="24"/>
+          <w:szCs w:val="24"/>
+          <w:shd w:val="clear" w:color="auto" w:fill="FCFCFC"/>
+        </w:rPr>
+        <w:t>".</w:t>
+      </w:r>
+    </w:p>
+    <w:p>
+      <w:pPr>
+        <w:tabs>
+          <w:tab w:val="center" w:pos="4680"/>
+        </w:tabs>
+        <w:rPr>
+          <w:rFonts w:cstheme="minorHAnsi"/>
+          <w:color w:val="404040"/>
+          <w:sz w:val="24"/>
+          <w:szCs w:val="24"/>
+          <w:shd w:val="clear" w:color="auto" w:fill="FCFCFC"/>
+        </w:rPr>
+      </w:pPr>
+    </w:p>
+    <w:p>
+      <w:pPr>
+        <w:tabs>
+          <w:tab w:val="center" w:pos="4680"/>
+        </w:tabs>
+        <w:rPr>
+          <w:rFonts w:cstheme="minorHAnsi"/>
+          <w:color w:val="404040"/>
+          <w:sz w:val="24"/>
+          <w:szCs w:val="24"/>
+          <w:shd w:val="clear" w:color="auto" w:fill="FCFCFC"/>
+        </w:rPr>
+      </w:pPr>
+      <w:r>
+        <w:rPr>
+          <w:rFonts w:cstheme="minorHAnsi"/>
+          <w:color w:val="404040"/>
+          <w:sz w:val="24"/>
+          <w:szCs w:val="24"/>
+          <w:shd w:val="clear" w:color="auto" w:fill="FCFCFC"/>
+        </w:rPr>
+        <w:t>Since the error message indicated that the shared object file could not be found, you can try the following steps to resolve the issue:</w:t>
       </w:r>
     </w:p>
     <w:p>
@@ -9350,426 +10004,6 @@
           <w:shd w:val="clear" w:color="auto" w:fill="FCFCFC"/>
         </w:rPr>
         <w:lastRenderedPageBreak/>
-        <w:t xml:space="preserve">3; </w:t>
-      </w:r>
-      <w:r>
-        <w:rPr>
-          <w:rFonts w:cstheme="minorHAnsi"/>
-          <w:color w:val="404040"/>
-          <w:sz w:val="24"/>
-          <w:szCs w:val="24"/>
-          <w:shd w:val="clear" w:color="auto" w:fill="FCFCFC"/>
-        </w:rPr>
-        <w:t>Custom Installation: If you installed Boost libraries manually from source or through a custom installation process, the installation path may vary. In such cases, you may need to remember or locate the directory you specified during the installation. By default, Boost libraries are often installed in /</w:t>
-      </w:r>
-      <w:proofErr w:type="spellStart"/>
-      <w:r>
-        <w:rPr>
-          <w:rFonts w:cstheme="minorHAnsi"/>
-          <w:color w:val="404040"/>
-          <w:sz w:val="24"/>
-          <w:szCs w:val="24"/>
-          <w:shd w:val="clear" w:color="auto" w:fill="FCFCFC"/>
-        </w:rPr>
-        <w:t>usr</w:t>
-      </w:r>
-      <w:proofErr w:type="spellEnd"/>
-      <w:r>
-        <w:rPr>
-          <w:rFonts w:cstheme="minorHAnsi"/>
-          <w:color w:val="404040"/>
-          <w:sz w:val="24"/>
-          <w:szCs w:val="24"/>
-          <w:shd w:val="clear" w:color="auto" w:fill="FCFCFC"/>
-        </w:rPr>
-        <w:t>/local/lib or /</w:t>
-      </w:r>
-      <w:proofErr w:type="spellStart"/>
-      <w:r>
-        <w:rPr>
-          <w:rFonts w:cstheme="minorHAnsi"/>
-          <w:color w:val="404040"/>
-          <w:sz w:val="24"/>
-          <w:szCs w:val="24"/>
-          <w:shd w:val="clear" w:color="auto" w:fill="FCFCFC"/>
-        </w:rPr>
-        <w:t>usr</w:t>
-      </w:r>
-      <w:proofErr w:type="spellEnd"/>
-      <w:r>
-        <w:rPr>
-          <w:rFonts w:cstheme="minorHAnsi"/>
-          <w:color w:val="404040"/>
-          <w:sz w:val="24"/>
-          <w:szCs w:val="24"/>
-          <w:shd w:val="clear" w:color="auto" w:fill="FCFCFC"/>
-        </w:rPr>
-        <w:t>/local/include directories.</w:t>
-      </w:r>
-    </w:p>
-    <w:p>
-      <w:pPr>
-        <w:tabs>
-          <w:tab w:val="center" w:pos="4680"/>
-        </w:tabs>
-        <w:rPr>
-          <w:rFonts w:cstheme="minorHAnsi"/>
-          <w:color w:val="404040"/>
-          <w:sz w:val="24"/>
-          <w:szCs w:val="24"/>
-          <w:shd w:val="clear" w:color="auto" w:fill="FCFCFC"/>
-        </w:rPr>
-      </w:pPr>
-      <w:r>
-        <w:rPr>
-          <w:rFonts w:cstheme="minorHAnsi"/>
-          <w:color w:val="404040"/>
-          <w:sz w:val="24"/>
-          <w:szCs w:val="24"/>
-          <w:shd w:val="clear" w:color="auto" w:fill="FCFCFC"/>
-        </w:rPr>
-        <w:t>Remember that the actual Boost library installation path can depend on various factors, including your system's configuration and the method you used for installation.</w:t>
-      </w:r>
-    </w:p>
-    <w:p>
-      <w:pPr>
-        <w:tabs>
-          <w:tab w:val="center" w:pos="4680"/>
-        </w:tabs>
-        <w:rPr>
-          <w:rFonts w:cstheme="minorHAnsi"/>
-          <w:color w:val="404040"/>
-          <w:sz w:val="24"/>
-          <w:szCs w:val="24"/>
-          <w:shd w:val="clear" w:color="auto" w:fill="FCFCFC"/>
-        </w:rPr>
-      </w:pPr>
-    </w:p>
-    <w:p>
-      <w:pPr>
-        <w:tabs>
-          <w:tab w:val="center" w:pos="4680"/>
-        </w:tabs>
-        <w:rPr>
-          <w:rFonts w:cstheme="minorHAnsi"/>
-          <w:color w:val="404040"/>
-          <w:sz w:val="24"/>
-          <w:szCs w:val="24"/>
-          <w:shd w:val="clear" w:color="auto" w:fill="FCFCFC"/>
-        </w:rPr>
-      </w:pPr>
-    </w:p>
-    <w:p>
-      <w:pPr>
-        <w:tabs>
-          <w:tab w:val="center" w:pos="4680"/>
-        </w:tabs>
-        <w:rPr>
-          <w:rFonts w:cstheme="minorHAnsi"/>
-          <w:color w:val="404040"/>
-          <w:sz w:val="24"/>
-          <w:szCs w:val="24"/>
-          <w:shd w:val="clear" w:color="auto" w:fill="FCFCFC"/>
-        </w:rPr>
-      </w:pPr>
-    </w:p>
-    <w:p>
-      <w:pPr>
-        <w:tabs>
-          <w:tab w:val="center" w:pos="4680"/>
-        </w:tabs>
-        <w:rPr>
-          <w:rFonts w:cstheme="minorHAnsi"/>
-          <w:color w:val="404040"/>
-          <w:sz w:val="24"/>
-          <w:szCs w:val="24"/>
-          <w:shd w:val="clear" w:color="auto" w:fill="FCFCFC"/>
-        </w:rPr>
-      </w:pPr>
-    </w:p>
-    <w:p>
-      <w:pPr>
-        <w:tabs>
-          <w:tab w:val="center" w:pos="4680"/>
-        </w:tabs>
-        <w:rPr>
-          <w:rFonts w:cstheme="minorHAnsi"/>
-          <w:color w:val="404040"/>
-          <w:sz w:val="24"/>
-          <w:szCs w:val="24"/>
-          <w:shd w:val="clear" w:color="auto" w:fill="FCFCFC"/>
-        </w:rPr>
-      </w:pPr>
-    </w:p>
-    <w:p>
-      <w:pPr>
-        <w:tabs>
-          <w:tab w:val="center" w:pos="4680"/>
-        </w:tabs>
-        <w:rPr>
-          <w:rFonts w:cstheme="minorHAnsi"/>
-          <w:color w:val="404040"/>
-          <w:sz w:val="24"/>
-          <w:szCs w:val="24"/>
-          <w:shd w:val="clear" w:color="auto" w:fill="FCFCFC"/>
-        </w:rPr>
-      </w:pPr>
-      <w:r>
-        <w:rPr>
-          <w:rFonts w:cstheme="minorHAnsi"/>
-          <w:color w:val="404040"/>
-          <w:sz w:val="24"/>
-          <w:szCs w:val="24"/>
-          <w:shd w:val="clear" w:color="auto" w:fill="FCFCFC"/>
-        </w:rPr>
-        <w:t>"/</w:t>
-      </w:r>
-      <w:proofErr w:type="spellStart"/>
-      <w:r>
-        <w:rPr>
-          <w:rFonts w:cstheme="minorHAnsi"/>
-          <w:color w:val="404040"/>
-          <w:sz w:val="24"/>
-          <w:szCs w:val="24"/>
-          <w:shd w:val="clear" w:color="auto" w:fill="FCFCFC"/>
-        </w:rPr>
-        <w:t>usr</w:t>
-      </w:r>
-      <w:proofErr w:type="spellEnd"/>
-      <w:r>
-        <w:rPr>
-          <w:rFonts w:cstheme="minorHAnsi"/>
-          <w:color w:val="404040"/>
-          <w:sz w:val="24"/>
-          <w:szCs w:val="24"/>
-          <w:shd w:val="clear" w:color="auto" w:fill="FCFCFC"/>
-        </w:rPr>
-        <w:t>/local/lib/</w:t>
-      </w:r>
-      <w:proofErr w:type="spellStart"/>
-      <w:r>
-        <w:rPr>
-          <w:rFonts w:cstheme="minorHAnsi"/>
-          <w:color w:val="404040"/>
-          <w:sz w:val="24"/>
-          <w:szCs w:val="24"/>
-          <w:shd w:val="clear" w:color="auto" w:fill="FCFCFC"/>
-        </w:rPr>
-        <w:t>libboost_program_options.so.1.82.0</w:t>
-      </w:r>
-      <w:proofErr w:type="spellEnd"/>
-      <w:r>
-        <w:rPr>
-          <w:rFonts w:cstheme="minorHAnsi"/>
-          <w:color w:val="404040"/>
-          <w:sz w:val="24"/>
-          <w:szCs w:val="24"/>
-          <w:shd w:val="clear" w:color="auto" w:fill="FCFCFC"/>
-        </w:rPr>
-        <w:t xml:space="preserve">" is where the boost library is </w:t>
-      </w:r>
-      <w:proofErr w:type="gramStart"/>
-      <w:r>
-        <w:rPr>
-          <w:rFonts w:cstheme="minorHAnsi"/>
-          <w:color w:val="404040"/>
-          <w:sz w:val="24"/>
-          <w:szCs w:val="24"/>
-          <w:shd w:val="clear" w:color="auto" w:fill="FCFCFC"/>
-        </w:rPr>
-        <w:t>located</w:t>
-      </w:r>
-      <w:proofErr w:type="gramEnd"/>
-    </w:p>
-    <w:p>
-      <w:pPr>
-        <w:tabs>
-          <w:tab w:val="center" w:pos="4680"/>
-        </w:tabs>
-        <w:rPr>
-          <w:rFonts w:cstheme="minorHAnsi"/>
-          <w:color w:val="404040"/>
-          <w:sz w:val="24"/>
-          <w:szCs w:val="24"/>
-          <w:shd w:val="clear" w:color="auto" w:fill="FCFCFC"/>
-        </w:rPr>
-      </w:pPr>
-      <w:proofErr w:type="spellStart"/>
-      <w:r>
-        <w:rPr>
-          <w:rFonts w:cstheme="minorHAnsi"/>
-          <w:color w:val="404040"/>
-          <w:sz w:val="24"/>
-          <w:szCs w:val="24"/>
-          <w:shd w:val="clear" w:color="auto" w:fill="FCFCFC"/>
-        </w:rPr>
-        <w:t>ChatGPT</w:t>
-      </w:r>
-      <w:proofErr w:type="spellEnd"/>
-    </w:p>
-    <w:p>
-      <w:pPr>
-        <w:tabs>
-          <w:tab w:val="center" w:pos="4680"/>
-        </w:tabs>
-        <w:rPr>
-          <w:rFonts w:cstheme="minorHAnsi"/>
-          <w:color w:val="404040"/>
-          <w:sz w:val="24"/>
-          <w:szCs w:val="24"/>
-          <w:shd w:val="clear" w:color="auto" w:fill="FCFCFC"/>
-        </w:rPr>
-      </w:pPr>
-      <w:r>
-        <w:rPr>
-          <w:rFonts w:cstheme="minorHAnsi"/>
-          <w:color w:val="404040"/>
-          <w:sz w:val="24"/>
-          <w:szCs w:val="24"/>
-          <w:shd w:val="clear" w:color="auto" w:fill="FCFCFC"/>
-        </w:rPr>
-        <w:t>Thank you for providing the specific location of the Boost library. Based on the information you provided, the Boost Program Options library file "</w:t>
-      </w:r>
-      <w:proofErr w:type="spellStart"/>
-      <w:r>
-        <w:rPr>
-          <w:rFonts w:cstheme="minorHAnsi"/>
-          <w:color w:val="404040"/>
-          <w:sz w:val="24"/>
-          <w:szCs w:val="24"/>
-          <w:shd w:val="clear" w:color="auto" w:fill="FCFCFC"/>
-        </w:rPr>
-        <w:t>libboost_program_options.so.1.82.0</w:t>
-      </w:r>
-      <w:proofErr w:type="spellEnd"/>
-      <w:r>
-        <w:rPr>
-          <w:rFonts w:cstheme="minorHAnsi"/>
-          <w:color w:val="404040"/>
-          <w:sz w:val="24"/>
-          <w:szCs w:val="24"/>
-          <w:shd w:val="clear" w:color="auto" w:fill="FCFCFC"/>
-        </w:rPr>
-        <w:t>" is located at "/</w:t>
-      </w:r>
-      <w:proofErr w:type="spellStart"/>
-      <w:r>
-        <w:rPr>
-          <w:rFonts w:cstheme="minorHAnsi"/>
-          <w:color w:val="404040"/>
-          <w:sz w:val="24"/>
-          <w:szCs w:val="24"/>
-          <w:shd w:val="clear" w:color="auto" w:fill="FCFCFC"/>
-        </w:rPr>
-        <w:t>usr</w:t>
-      </w:r>
-      <w:proofErr w:type="spellEnd"/>
-      <w:r>
-        <w:rPr>
-          <w:rFonts w:cstheme="minorHAnsi"/>
-          <w:color w:val="404040"/>
-          <w:sz w:val="24"/>
-          <w:szCs w:val="24"/>
-          <w:shd w:val="clear" w:color="auto" w:fill="FCFCFC"/>
-        </w:rPr>
-        <w:t>/local/lib/</w:t>
-      </w:r>
-      <w:proofErr w:type="spellStart"/>
-      <w:r>
-        <w:rPr>
-          <w:rFonts w:cstheme="minorHAnsi"/>
-          <w:color w:val="404040"/>
-          <w:sz w:val="24"/>
-          <w:szCs w:val="24"/>
-          <w:shd w:val="clear" w:color="auto" w:fill="FCFCFC"/>
-        </w:rPr>
-        <w:t>libboost_program_options.so.1.82.0</w:t>
-      </w:r>
-      <w:proofErr w:type="spellEnd"/>
-      <w:r>
-        <w:rPr>
-          <w:rFonts w:cstheme="minorHAnsi"/>
-          <w:color w:val="404040"/>
-          <w:sz w:val="24"/>
-          <w:szCs w:val="24"/>
-          <w:shd w:val="clear" w:color="auto" w:fill="FCFCFC"/>
-        </w:rPr>
-        <w:t>".</w:t>
-      </w:r>
-    </w:p>
-    <w:p>
-      <w:pPr>
-        <w:tabs>
-          <w:tab w:val="center" w:pos="4680"/>
-        </w:tabs>
-        <w:rPr>
-          <w:rFonts w:cstheme="minorHAnsi"/>
-          <w:color w:val="404040"/>
-          <w:sz w:val="24"/>
-          <w:szCs w:val="24"/>
-          <w:shd w:val="clear" w:color="auto" w:fill="FCFCFC"/>
-        </w:rPr>
-      </w:pPr>
-    </w:p>
-    <w:p>
-      <w:pPr>
-        <w:tabs>
-          <w:tab w:val="center" w:pos="4680"/>
-        </w:tabs>
-        <w:rPr>
-          <w:rFonts w:cstheme="minorHAnsi"/>
-          <w:color w:val="404040"/>
-          <w:sz w:val="24"/>
-          <w:szCs w:val="24"/>
-          <w:shd w:val="clear" w:color="auto" w:fill="FCFCFC"/>
-        </w:rPr>
-      </w:pPr>
-      <w:r>
-        <w:rPr>
-          <w:rFonts w:cstheme="minorHAnsi"/>
-          <w:color w:val="404040"/>
-          <w:sz w:val="24"/>
-          <w:szCs w:val="24"/>
-          <w:shd w:val="clear" w:color="auto" w:fill="FCFCFC"/>
-        </w:rPr>
-        <w:t>Since the error message indicated that the shared object file could not be found, you can try the following steps to resolve the issue:</w:t>
-      </w:r>
-    </w:p>
-    <w:p>
-      <w:pPr>
-        <w:tabs>
-          <w:tab w:val="center" w:pos="4680"/>
-        </w:tabs>
-        <w:rPr>
-          <w:rFonts w:cstheme="minorHAnsi"/>
-          <w:color w:val="404040"/>
-          <w:sz w:val="24"/>
-          <w:szCs w:val="24"/>
-          <w:shd w:val="clear" w:color="auto" w:fill="FCFCFC"/>
-        </w:rPr>
-      </w:pPr>
-    </w:p>
-    <w:p>
-      <w:pPr>
-        <w:tabs>
-          <w:tab w:val="center" w:pos="4680"/>
-        </w:tabs>
-        <w:rPr>
-          <w:rFonts w:cstheme="minorHAnsi"/>
-          <w:color w:val="404040"/>
-          <w:sz w:val="24"/>
-          <w:szCs w:val="24"/>
-          <w:shd w:val="clear" w:color="auto" w:fill="FCFCFC"/>
-        </w:rPr>
-      </w:pPr>
-      <w:r>
-        <w:rPr>
-          <w:rFonts w:cstheme="minorHAnsi"/>
-          <w:color w:val="404040"/>
-          <w:sz w:val="24"/>
-          <w:szCs w:val="24"/>
-          <w:shd w:val="clear" w:color="auto" w:fill="FCFCFC"/>
-        </w:rPr>
         <w:t xml:space="preserve">1; </w:t>
       </w:r>
       <w:r>
@@ -11570,29 +11804,269 @@
           <w:shd w:val="clear" w:color="auto" w:fill="FCFCFC"/>
         </w:rPr>
       </w:pPr>
-    </w:p>
-    <w:p>
-      <w:pPr>
-        <w:tabs>
-          <w:tab w:val="center" w:pos="4680"/>
-        </w:tabs>
-        <w:rPr>
-          <w:rFonts w:cstheme="minorHAnsi"/>
-          <w:color w:val="404040"/>
-          <w:sz w:val="24"/>
-          <w:szCs w:val="24"/>
-          <w:shd w:val="clear" w:color="auto" w:fill="FCFCFC"/>
-        </w:rPr>
-      </w:pPr>
-      <w:r>
-        <w:rPr>
-          <w:rFonts w:cstheme="minorHAnsi"/>
-          <w:color w:val="404040"/>
-          <w:sz w:val="24"/>
-          <w:szCs w:val="24"/>
-          <w:shd w:val="clear" w:color="auto" w:fill="FCFCFC"/>
-        </w:rPr>
-        <w:t>---Then what is left is connecting the UE</w:t>
+      <w:r>
+        <w:rPr>
+          <w:rFonts w:cstheme="minorHAnsi"/>
+          <w:color w:val="404040"/>
+          <w:sz w:val="24"/>
+          <w:szCs w:val="24"/>
+          <w:shd w:val="clear" w:color="auto" w:fill="FCFCFC"/>
+        </w:rPr>
+        <w:t>--In that script, you need to add the wireless interface name of the laptop to where the router is connected to.</w:t>
+      </w:r>
+    </w:p>
+    <w:p>
+      <w:pPr>
+        <w:tabs>
+          <w:tab w:val="center" w:pos="4680"/>
+        </w:tabs>
+        <w:rPr>
+          <w:rFonts w:cstheme="minorHAnsi"/>
+          <w:color w:val="404040"/>
+          <w:sz w:val="24"/>
+          <w:szCs w:val="24"/>
+          <w:shd w:val="clear" w:color="auto" w:fill="FCFCFC"/>
+        </w:rPr>
+      </w:pPr>
+    </w:p>
+    <w:p>
+      <w:pPr>
+        <w:tabs>
+          <w:tab w:val="center" w:pos="4680"/>
+        </w:tabs>
+        <w:rPr>
+          <w:rFonts w:cstheme="minorHAnsi"/>
+          <w:color w:val="404040"/>
+          <w:sz w:val="24"/>
+          <w:szCs w:val="24"/>
+          <w:shd w:val="clear" w:color="auto" w:fill="FCFCFC"/>
+        </w:rPr>
+      </w:pPr>
+      <w:r>
+        <w:rPr>
+          <w:rFonts w:cstheme="minorHAnsi"/>
+          <w:color w:val="404040"/>
+          <w:sz w:val="24"/>
+          <w:szCs w:val="24"/>
+          <w:shd w:val="clear" w:color="auto" w:fill="FCFCFC"/>
+        </w:rPr>
+        <w:t xml:space="preserve">5; </w:t>
+      </w:r>
+      <w:r>
+        <w:rPr>
+          <w:rFonts w:cstheme="minorHAnsi"/>
+          <w:color w:val="404040"/>
+          <w:sz w:val="24"/>
+          <w:szCs w:val="24"/>
+          <w:shd w:val="clear" w:color="auto" w:fill="FCFCFC"/>
+        </w:rPr>
+        <w:t>In the laptop that I am using as the UE, I installed all the above-mentioned libraries and software. But I think it might not be needed. Just install the UHD front-end drivers</w:t>
+      </w:r>
+    </w:p>
+    <w:p>
+      <w:pPr>
+        <w:tabs>
+          <w:tab w:val="center" w:pos="4680"/>
+        </w:tabs>
+        <w:rPr>
+          <w:rFonts w:cstheme="minorHAnsi"/>
+          <w:color w:val="404040"/>
+          <w:sz w:val="24"/>
+          <w:szCs w:val="24"/>
+          <w:shd w:val="clear" w:color="auto" w:fill="FCFCFC"/>
+        </w:rPr>
+      </w:pPr>
+      <w:r>
+        <w:rPr>
+          <w:rFonts w:cstheme="minorHAnsi"/>
+          <w:color w:val="404040"/>
+          <w:sz w:val="24"/>
+          <w:szCs w:val="24"/>
+          <w:shd w:val="clear" w:color="auto" w:fill="FCFCFC"/>
+        </w:rPr>
+        <w:t xml:space="preserve">--Then insert the sim into the </w:t>
+      </w:r>
+      <w:proofErr w:type="spellStart"/>
+      <w:r>
+        <w:rPr>
+          <w:rFonts w:cstheme="minorHAnsi"/>
+          <w:color w:val="404040"/>
+          <w:sz w:val="24"/>
+          <w:szCs w:val="24"/>
+          <w:shd w:val="clear" w:color="auto" w:fill="FCFCFC"/>
+        </w:rPr>
+        <w:t>Quectel</w:t>
+      </w:r>
+      <w:proofErr w:type="spellEnd"/>
+      <w:r>
+        <w:rPr>
+          <w:rFonts w:cstheme="minorHAnsi"/>
+          <w:color w:val="404040"/>
+          <w:sz w:val="24"/>
+          <w:szCs w:val="24"/>
+          <w:shd w:val="clear" w:color="auto" w:fill="FCFCFC"/>
+        </w:rPr>
+        <w:t xml:space="preserve"> </w:t>
+      </w:r>
+      <w:proofErr w:type="spellStart"/>
+      <w:r>
+        <w:rPr>
+          <w:rFonts w:cstheme="minorHAnsi"/>
+          <w:color w:val="404040"/>
+          <w:sz w:val="24"/>
+          <w:szCs w:val="24"/>
+          <w:shd w:val="clear" w:color="auto" w:fill="FCFCFC"/>
+        </w:rPr>
+        <w:t>RM500Q</w:t>
+      </w:r>
+      <w:proofErr w:type="spellEnd"/>
+      <w:r>
+        <w:rPr>
+          <w:rFonts w:cstheme="minorHAnsi"/>
+          <w:color w:val="404040"/>
+          <w:sz w:val="24"/>
+          <w:szCs w:val="24"/>
+          <w:shd w:val="clear" w:color="auto" w:fill="FCFCFC"/>
+        </w:rPr>
+        <w:t>-DL modem and plug that into the laptop</w:t>
+      </w:r>
+    </w:p>
+    <w:p>
+      <w:pPr>
+        <w:tabs>
+          <w:tab w:val="center" w:pos="4680"/>
+        </w:tabs>
+        <w:rPr>
+          <w:rFonts w:cstheme="minorHAnsi"/>
+          <w:color w:val="404040"/>
+          <w:sz w:val="24"/>
+          <w:szCs w:val="24"/>
+          <w:shd w:val="clear" w:color="auto" w:fill="FCFCFC"/>
+        </w:rPr>
+      </w:pPr>
+      <w:r>
+        <w:rPr>
+          <w:rFonts w:cstheme="minorHAnsi"/>
+          <w:color w:val="404040"/>
+          <w:sz w:val="24"/>
+          <w:szCs w:val="24"/>
+          <w:shd w:val="clear" w:color="auto" w:fill="FCFCFC"/>
+        </w:rPr>
+        <w:t xml:space="preserve">--Go to the mobile broadband setting and add an APN. For the name field, you can give anything. For the APN field, add the specific APN name which is mentioned in the </w:t>
+      </w:r>
+      <w:proofErr w:type="spellStart"/>
+      <w:r>
+        <w:rPr>
+          <w:rFonts w:cstheme="minorHAnsi"/>
+          <w:color w:val="404040"/>
+          <w:sz w:val="24"/>
+          <w:szCs w:val="24"/>
+          <w:shd w:val="clear" w:color="auto" w:fill="FCFCFC"/>
+        </w:rPr>
+        <w:t>epc.conf</w:t>
+      </w:r>
+      <w:proofErr w:type="spellEnd"/>
+      <w:r>
+        <w:rPr>
+          <w:rFonts w:cstheme="minorHAnsi"/>
+          <w:color w:val="404040"/>
+          <w:sz w:val="24"/>
+          <w:szCs w:val="24"/>
+          <w:shd w:val="clear" w:color="auto" w:fill="FCFCFC"/>
+        </w:rPr>
+        <w:t xml:space="preserve"> file. In our case it is “</w:t>
+      </w:r>
+      <w:proofErr w:type="spellStart"/>
+      <w:r>
+        <w:rPr>
+          <w:rFonts w:cstheme="minorHAnsi"/>
+          <w:color w:val="404040"/>
+          <w:sz w:val="24"/>
+          <w:szCs w:val="24"/>
+          <w:shd w:val="clear" w:color="auto" w:fill="FCFCFC"/>
+        </w:rPr>
+        <w:t>srsapn</w:t>
+      </w:r>
+      <w:proofErr w:type="spellEnd"/>
+      <w:r>
+        <w:rPr>
+          <w:rFonts w:cstheme="minorHAnsi"/>
+          <w:color w:val="404040"/>
+          <w:sz w:val="24"/>
+          <w:szCs w:val="24"/>
+          <w:shd w:val="clear" w:color="auto" w:fill="FCFCFC"/>
+        </w:rPr>
+        <w:t xml:space="preserve">”. No need to fill the </w:t>
+      </w:r>
+      <w:proofErr w:type="gramStart"/>
+      <w:r>
+        <w:rPr>
+          <w:rFonts w:cstheme="minorHAnsi"/>
+          <w:color w:val="404040"/>
+          <w:sz w:val="24"/>
+          <w:szCs w:val="24"/>
+          <w:shd w:val="clear" w:color="auto" w:fill="FCFCFC"/>
+        </w:rPr>
+        <w:t>user name</w:t>
+      </w:r>
+      <w:proofErr w:type="gramEnd"/>
+      <w:r>
+        <w:rPr>
+          <w:rFonts w:cstheme="minorHAnsi"/>
+          <w:color w:val="404040"/>
+          <w:sz w:val="24"/>
+          <w:szCs w:val="24"/>
+          <w:shd w:val="clear" w:color="auto" w:fill="FCFCFC"/>
+        </w:rPr>
+        <w:t xml:space="preserve"> and password fields. </w:t>
+      </w:r>
+    </w:p>
+    <w:p>
+      <w:pPr>
+        <w:tabs>
+          <w:tab w:val="center" w:pos="4680"/>
+        </w:tabs>
+        <w:rPr>
+          <w:rFonts w:cstheme="minorHAnsi"/>
+          <w:color w:val="404040"/>
+          <w:sz w:val="24"/>
+          <w:szCs w:val="24"/>
+          <w:shd w:val="clear" w:color="auto" w:fill="FCFCFC"/>
+        </w:rPr>
+      </w:pPr>
+      <w:r>
+        <w:rPr>
+          <w:rFonts w:cstheme="minorHAnsi"/>
+          <w:color w:val="404040"/>
+          <w:sz w:val="24"/>
+          <w:szCs w:val="24"/>
+          <w:shd w:val="clear" w:color="auto" w:fill="FCFCFC"/>
+        </w:rPr>
+        <w:t>--Now your laptop will be automatically connected to the connection which is by the name of “</w:t>
+      </w:r>
+      <w:proofErr w:type="spellStart"/>
+      <w:proofErr w:type="gramStart"/>
+      <w:r>
+        <w:rPr>
+          <w:rFonts w:cstheme="minorHAnsi"/>
+          <w:color w:val="404040"/>
+          <w:sz w:val="24"/>
+          <w:szCs w:val="24"/>
+          <w:shd w:val="clear" w:color="auto" w:fill="FCFCFC"/>
+        </w:rPr>
+        <w:t>cumu</w:t>
+      </w:r>
+      <w:proofErr w:type="spellEnd"/>
+      <w:proofErr w:type="gramEnd"/>
+      <w:r>
+        <w:rPr>
+          <w:rFonts w:cstheme="minorHAnsi"/>
+          <w:color w:val="404040"/>
+          <w:sz w:val="24"/>
+          <w:szCs w:val="24"/>
+          <w:shd w:val="clear" w:color="auto" w:fill="FCFCFC"/>
+        </w:rPr>
+        <w:t>”</w:t>
       </w:r>
     </w:p>
     <w:p>

</xml_diff>